<commit_message>
Creating table of model fit
</commit_message>
<xml_diff>
--- a/USA/state/write_ups/99_thesis/04_Methods_temperature/Methods 2019 03 20.docx
+++ b/USA/state/write_ups/99_thesis/04_Methods_temperature/Methods 2019 03 20.docx
@@ -36,8 +36,6 @@
             <w:t>s</w:t>
           </w:r>
         </w:p>
-        <w:bookmarkStart w:id="0" w:name="_GoBack"/>
-        <w:bookmarkEnd w:id="0"/>
         <w:p>
           <w:pPr>
             <w:pStyle w:val="TOC1"/>
@@ -68,7 +66,7 @@
             </w:rPr>
             <w:fldChar w:fldCharType="separate"/>
           </w:r>
-          <w:hyperlink w:anchor="_Toc4017364" w:history="1">
+          <w:hyperlink w:anchor="_Toc4053249" w:history="1">
             <w:r>
               <w:rPr>
                 <w:rStyle w:val="Hyperlink"/>
@@ -95,7 +93,7 @@
                 <w:noProof/>
                 <w:webHidden/>
               </w:rPr>
-              <w:instrText xml:space="preserve"> PAGEREF _Toc4017364 \h </w:instrText>
+              <w:instrText xml:space="preserve"> PAGEREF _Toc4053249 \h </w:instrText>
             </w:r>
             <w:r>
               <w:rPr>
@@ -141,7 +139,7 @@
               <w:szCs w:val="24"/>
             </w:rPr>
           </w:pPr>
-          <w:hyperlink w:anchor="_Toc4017365" w:history="1">
+          <w:hyperlink w:anchor="_Toc4053250" w:history="1">
             <w:r>
               <w:rPr>
                 <w:rStyle w:val="Hyperlink"/>
@@ -168,7 +166,7 @@
                 <w:noProof/>
                 <w:webHidden/>
               </w:rPr>
-              <w:instrText xml:space="preserve"> PAGEREF _Toc4017365 \h </w:instrText>
+              <w:instrText xml:space="preserve"> PAGEREF _Toc4053250 \h </w:instrText>
             </w:r>
             <w:r>
               <w:rPr>
@@ -214,7 +212,7 @@
               <w:szCs w:val="24"/>
             </w:rPr>
           </w:pPr>
-          <w:hyperlink w:anchor="_Toc4017366" w:history="1">
+          <w:hyperlink w:anchor="_Toc4053251" w:history="1">
             <w:r>
               <w:rPr>
                 <w:rStyle w:val="Hyperlink"/>
@@ -241,7 +239,7 @@
                 <w:noProof/>
                 <w:webHidden/>
               </w:rPr>
-              <w:instrText xml:space="preserve"> PAGEREF _Toc4017366 \h </w:instrText>
+              <w:instrText xml:space="preserve"> PAGEREF _Toc4053251 \h </w:instrText>
             </w:r>
             <w:r>
               <w:rPr>
@@ -287,7 +285,7 @@
               <w:szCs w:val="24"/>
             </w:rPr>
           </w:pPr>
-          <w:hyperlink w:anchor="_Toc4017367" w:history="1">
+          <w:hyperlink w:anchor="_Toc4053252" w:history="1">
             <w:r>
               <w:rPr>
                 <w:rStyle w:val="Hyperlink"/>
@@ -314,7 +312,7 @@
                 <w:noProof/>
                 <w:webHidden/>
               </w:rPr>
-              <w:instrText xml:space="preserve"> PAGEREF _Toc4017367 \h </w:instrText>
+              <w:instrText xml:space="preserve"> PAGEREF _Toc4053252 \h </w:instrText>
             </w:r>
             <w:r>
               <w:rPr>
@@ -360,7 +358,7 @@
               <w:szCs w:val="24"/>
             </w:rPr>
           </w:pPr>
-          <w:hyperlink w:anchor="_Toc4017368" w:history="1">
+          <w:hyperlink w:anchor="_Toc4053253" w:history="1">
             <w:r>
               <w:rPr>
                 <w:rStyle w:val="Hyperlink"/>
@@ -387,7 +385,7 @@
                 <w:noProof/>
                 <w:webHidden/>
               </w:rPr>
-              <w:instrText xml:space="preserve"> PAGEREF _Toc4017368 \h </w:instrText>
+              <w:instrText xml:space="preserve"> PAGEREF _Toc4053253 \h </w:instrText>
             </w:r>
             <w:r>
               <w:rPr>
@@ -431,7 +429,7 @@
               <w:szCs w:val="24"/>
             </w:rPr>
           </w:pPr>
-          <w:hyperlink w:anchor="_Toc4017369" w:history="1">
+          <w:hyperlink w:anchor="_Toc4053254" w:history="1">
             <w:r>
               <w:rPr>
                 <w:rStyle w:val="Hyperlink"/>
@@ -458,7 +456,7 @@
                 <w:noProof/>
                 <w:webHidden/>
               </w:rPr>
-              <w:instrText xml:space="preserve"> PAGEREF _Toc4017369 \h </w:instrText>
+              <w:instrText xml:space="preserve"> PAGEREF _Toc4053254 \h </w:instrText>
             </w:r>
             <w:r>
               <w:rPr>
@@ -502,7 +500,7 @@
               <w:szCs w:val="24"/>
             </w:rPr>
           </w:pPr>
-          <w:hyperlink w:anchor="_Toc4017370" w:history="1">
+          <w:hyperlink w:anchor="_Toc4053255" w:history="1">
             <w:r>
               <w:rPr>
                 <w:rStyle w:val="Hyperlink"/>
@@ -529,7 +527,7 @@
                 <w:noProof/>
                 <w:webHidden/>
               </w:rPr>
-              <w:instrText xml:space="preserve"> PAGEREF _Toc4017370 \h </w:instrText>
+              <w:instrText xml:space="preserve"> PAGEREF _Toc4053255 \h </w:instrText>
             </w:r>
             <w:r>
               <w:rPr>
@@ -573,7 +571,7 @@
               <w:szCs w:val="24"/>
             </w:rPr>
           </w:pPr>
-          <w:hyperlink w:anchor="_Toc4017371" w:history="1">
+          <w:hyperlink w:anchor="_Toc4053256" w:history="1">
             <w:r>
               <w:rPr>
                 <w:rStyle w:val="Hyperlink"/>
@@ -600,7 +598,7 @@
                 <w:noProof/>
                 <w:webHidden/>
               </w:rPr>
-              <w:instrText xml:space="preserve"> PAGEREF _Toc4017371 \h </w:instrText>
+              <w:instrText xml:space="preserve"> PAGEREF _Toc4053256 \h </w:instrText>
             </w:r>
             <w:r>
               <w:rPr>
@@ -644,7 +642,7 @@
               <w:szCs w:val="24"/>
             </w:rPr>
           </w:pPr>
-          <w:hyperlink w:anchor="_Toc4017372" w:history="1">
+          <w:hyperlink w:anchor="_Toc4053257" w:history="1">
             <w:r>
               <w:rPr>
                 <w:rStyle w:val="Hyperlink"/>
@@ -672,7 +670,7 @@
                 <w:noProof/>
                 <w:webHidden/>
               </w:rPr>
-              <w:instrText xml:space="preserve"> PAGEREF _Toc4017372 \h </w:instrText>
+              <w:instrText xml:space="preserve"> PAGEREF _Toc4053257 \h </w:instrText>
             </w:r>
             <w:r>
               <w:rPr>
@@ -718,7 +716,7 @@
               <w:szCs w:val="24"/>
             </w:rPr>
           </w:pPr>
-          <w:hyperlink w:anchor="_Toc4017373" w:history="1">
+          <w:hyperlink w:anchor="_Toc4053258" w:history="1">
             <w:r>
               <w:rPr>
                 <w:rStyle w:val="Hyperlink"/>
@@ -745,7 +743,7 @@
                 <w:noProof/>
                 <w:webHidden/>
               </w:rPr>
-              <w:instrText xml:space="preserve"> PAGEREF _Toc4017373 \h </w:instrText>
+              <w:instrText xml:space="preserve"> PAGEREF _Toc4053258 \h </w:instrText>
             </w:r>
             <w:r>
               <w:rPr>
@@ -789,7 +787,7 @@
               <w:szCs w:val="24"/>
             </w:rPr>
           </w:pPr>
-          <w:hyperlink w:anchor="_Toc4017374" w:history="1">
+          <w:hyperlink w:anchor="_Toc4053259" w:history="1">
             <w:r>
               <w:rPr>
                 <w:rStyle w:val="Hyperlink"/>
@@ -816,7 +814,7 @@
                 <w:noProof/>
                 <w:webHidden/>
               </w:rPr>
-              <w:instrText xml:space="preserve"> PAGEREF _Toc4017374 \h </w:instrText>
+              <w:instrText xml:space="preserve"> PAGEREF _Toc4053259 \h </w:instrText>
             </w:r>
             <w:r>
               <w:rPr>
@@ -860,7 +858,7 @@
               <w:szCs w:val="24"/>
             </w:rPr>
           </w:pPr>
-          <w:hyperlink w:anchor="_Toc4017375" w:history="1">
+          <w:hyperlink w:anchor="_Toc4053260" w:history="1">
             <w:r>
               <w:rPr>
                 <w:rStyle w:val="Hyperlink"/>
@@ -887,7 +885,7 @@
                 <w:noProof/>
                 <w:webHidden/>
               </w:rPr>
-              <w:instrText xml:space="preserve"> PAGEREF _Toc4017375 \h </w:instrText>
+              <w:instrText xml:space="preserve"> PAGEREF _Toc4053260 \h </w:instrText>
             </w:r>
             <w:r>
               <w:rPr>
@@ -931,7 +929,7 @@
               <w:szCs w:val="24"/>
             </w:rPr>
           </w:pPr>
-          <w:hyperlink w:anchor="_Toc4017376" w:history="1">
+          <w:hyperlink w:anchor="_Toc4053261" w:history="1">
             <w:r>
               <w:rPr>
                 <w:rStyle w:val="Hyperlink"/>
@@ -958,7 +956,7 @@
                 <w:noProof/>
                 <w:webHidden/>
               </w:rPr>
-              <w:instrText xml:space="preserve"> PAGEREF _Toc4017376 \h </w:instrText>
+              <w:instrText xml:space="preserve"> PAGEREF _Toc4053261 \h </w:instrText>
             </w:r>
             <w:r>
               <w:rPr>
@@ -1004,7 +1002,7 @@
               <w:szCs w:val="24"/>
             </w:rPr>
           </w:pPr>
-          <w:hyperlink w:anchor="_Toc4017377" w:history="1">
+          <w:hyperlink w:anchor="_Toc4053262" w:history="1">
             <w:r>
               <w:rPr>
                 <w:rStyle w:val="Hyperlink"/>
@@ -1031,7 +1029,7 @@
                 <w:noProof/>
                 <w:webHidden/>
               </w:rPr>
-              <w:instrText xml:space="preserve"> PAGEREF _Toc4017377 \h </w:instrText>
+              <w:instrText xml:space="preserve"> PAGEREF _Toc4053262 \h </w:instrText>
             </w:r>
             <w:r>
               <w:rPr>
@@ -1077,7 +1075,7 @@
               <w:szCs w:val="24"/>
             </w:rPr>
           </w:pPr>
-          <w:hyperlink w:anchor="_Toc4017378" w:history="1">
+          <w:hyperlink w:anchor="_Toc4053263" w:history="1">
             <w:r>
               <w:rPr>
                 <w:rStyle w:val="Hyperlink"/>
@@ -1104,7 +1102,7 @@
                 <w:noProof/>
                 <w:webHidden/>
               </w:rPr>
-              <w:instrText xml:space="preserve"> PAGEREF _Toc4017378 \h </w:instrText>
+              <w:instrText xml:space="preserve"> PAGEREF _Toc4053263 \h </w:instrText>
             </w:r>
             <w:r>
               <w:rPr>
@@ -1150,7 +1148,7 @@
               <w:szCs w:val="24"/>
             </w:rPr>
           </w:pPr>
-          <w:hyperlink w:anchor="_Toc4017379" w:history="1">
+          <w:hyperlink w:anchor="_Toc4053264" w:history="1">
             <w:r>
               <w:rPr>
                 <w:rStyle w:val="Hyperlink"/>
@@ -1177,7 +1175,7 @@
                 <w:noProof/>
                 <w:webHidden/>
               </w:rPr>
-              <w:instrText xml:space="preserve"> PAGEREF _Toc4017379 \h </w:instrText>
+              <w:instrText xml:space="preserve"> PAGEREF _Toc4053264 \h </w:instrText>
             </w:r>
             <w:r>
               <w:rPr>
@@ -1239,7 +1237,7 @@
       <w:pPr>
         <w:pStyle w:val="Heading1"/>
       </w:pPr>
-      <w:bookmarkStart w:id="1" w:name="_Toc4017364"/>
+      <w:bookmarkStart w:id="0" w:name="_Toc4053249"/>
       <w:r>
         <w:lastRenderedPageBreak/>
         <w:t>Statistical</w:t>
@@ -1250,7 +1248,7 @@
       <w:r>
         <w:t xml:space="preserve"> of temperature vulnerability</w:t>
       </w:r>
-      <w:bookmarkEnd w:id="1"/>
+      <w:bookmarkEnd w:id="0"/>
       <w:r>
         <w:t xml:space="preserve"> </w:t>
       </w:r>
@@ -1287,9 +1285,677 @@
       <w:pPr>
         <w:pStyle w:val="Heading2"/>
       </w:pPr>
-      <w:bookmarkStart w:id="2" w:name="_Toc4017365"/>
+      <w:bookmarkStart w:id="1" w:name="_Toc4053250"/>
       <w:r>
         <w:t>Objectives</w:t>
+      </w:r>
+      <w:bookmarkEnd w:id="1"/>
+    </w:p>
+    <w:p>
+      <w:pPr>
+        <w:spacing w:line="480" w:lineRule="auto"/>
+        <w:jc w:val="both"/>
+        <w:rPr>
+          <w:rFonts w:ascii="Times New Roman" w:hAnsi="Times New Roman"/>
+          <w:sz w:val="24"/>
+          <w:szCs w:val="24"/>
+        </w:rPr>
+      </w:pPr>
+      <w:r>
+        <w:rPr>
+          <w:rFonts w:ascii="Times New Roman" w:hAnsi="Times New Roman"/>
+          <w:sz w:val="24"/>
+          <w:szCs w:val="24"/>
+        </w:rPr>
+        <w:t xml:space="preserve">Developing a </w:t>
+      </w:r>
+      <w:r>
+        <w:rPr>
+          <w:rFonts w:ascii="Times New Roman" w:hAnsi="Times New Roman"/>
+          <w:sz w:val="24"/>
+          <w:szCs w:val="24"/>
+        </w:rPr>
+        <w:t xml:space="preserve">parsimonious </w:t>
+      </w:r>
+      <w:r>
+        <w:rPr>
+          <w:rFonts w:ascii="Times New Roman" w:hAnsi="Times New Roman"/>
+          <w:sz w:val="24"/>
+          <w:szCs w:val="24"/>
+        </w:rPr>
+        <w:t xml:space="preserve">method for systematically </w:t>
+      </w:r>
+      <w:r>
+        <w:rPr>
+          <w:rFonts w:ascii="Times New Roman" w:hAnsi="Times New Roman"/>
+          <w:sz w:val="24"/>
+          <w:szCs w:val="24"/>
+        </w:rPr>
+        <w:t xml:space="preserve">quantifying </w:t>
+      </w:r>
+      <w:r>
+        <w:rPr>
+          <w:rFonts w:ascii="Times New Roman" w:hAnsi="Times New Roman"/>
+          <w:sz w:val="24"/>
+          <w:szCs w:val="24"/>
+        </w:rPr>
+        <w:t xml:space="preserve">the effect of temperature </w:t>
+      </w:r>
+      <w:r>
+        <w:rPr>
+          <w:rFonts w:ascii="Times New Roman" w:hAnsi="Times New Roman"/>
+          <w:sz w:val="24"/>
+          <w:szCs w:val="24"/>
+        </w:rPr>
+        <w:t xml:space="preserve">on a mutually exclusive and collectively exhaustive set of </w:t>
+      </w:r>
+      <w:r>
+        <w:rPr>
+          <w:rFonts w:ascii="Times New Roman" w:hAnsi="Times New Roman"/>
+          <w:sz w:val="24"/>
+          <w:szCs w:val="24"/>
+        </w:rPr>
+        <w:t>causes of death</w:t>
+      </w:r>
+      <w:r>
+        <w:rPr>
+          <w:rFonts w:ascii="Times New Roman" w:hAnsi="Times New Roman"/>
+          <w:sz w:val="24"/>
+          <w:szCs w:val="24"/>
+        </w:rPr>
+        <w:t xml:space="preserve"> </w:t>
+      </w:r>
+      <w:r>
+        <w:rPr>
+          <w:rFonts w:ascii="Times New Roman" w:hAnsi="Times New Roman"/>
+          <w:sz w:val="24"/>
+          <w:szCs w:val="24"/>
+        </w:rPr>
+        <w:t>across the entire contiguous United States</w:t>
+      </w:r>
+      <w:r>
+        <w:rPr>
+          <w:rFonts w:ascii="Times New Roman" w:hAnsi="Times New Roman"/>
+          <w:sz w:val="24"/>
+          <w:szCs w:val="24"/>
+        </w:rPr>
+        <w:t xml:space="preserve"> by</w:t>
+      </w:r>
+      <w:r>
+        <w:rPr>
+          <w:rFonts w:ascii="Times New Roman" w:hAnsi="Times New Roman"/>
+          <w:sz w:val="24"/>
+          <w:szCs w:val="24"/>
+        </w:rPr>
+        <w:t xml:space="preserve"> month,</w:t>
+      </w:r>
+      <w:r>
+        <w:rPr>
+          <w:rFonts w:ascii="Times New Roman" w:hAnsi="Times New Roman"/>
+          <w:sz w:val="24"/>
+          <w:szCs w:val="24"/>
+        </w:rPr>
+        <w:t xml:space="preserve"> age group and sex</w:t>
+      </w:r>
+      <w:r>
+        <w:rPr>
+          <w:rFonts w:ascii="Times New Roman" w:hAnsi="Times New Roman"/>
+          <w:sz w:val="24"/>
+          <w:szCs w:val="24"/>
+        </w:rPr>
+        <w:t xml:space="preserve"> has</w:t>
+      </w:r>
+      <w:r>
+        <w:rPr>
+          <w:rFonts w:ascii="Times New Roman" w:hAnsi="Times New Roman"/>
+          <w:sz w:val="24"/>
+          <w:szCs w:val="24"/>
+        </w:rPr>
+        <w:t xml:space="preserve"> hitherto</w:t>
+      </w:r>
+      <w:r>
+        <w:rPr>
+          <w:rFonts w:ascii="Times New Roman" w:hAnsi="Times New Roman"/>
+          <w:sz w:val="24"/>
+          <w:szCs w:val="24"/>
+        </w:rPr>
+        <w:t xml:space="preserve"> not been attempted. </w:t>
+      </w:r>
+      <w:r>
+        <w:rPr>
+          <w:rFonts w:ascii="Times New Roman" w:hAnsi="Times New Roman"/>
+          <w:sz w:val="24"/>
+          <w:szCs w:val="24"/>
+        </w:rPr>
+        <w:t>While other studies have</w:t>
+      </w:r>
+      <w:r>
+        <w:rPr>
+          <w:rFonts w:ascii="Times New Roman" w:hAnsi="Times New Roman"/>
+          <w:sz w:val="24"/>
+          <w:szCs w:val="24"/>
+        </w:rPr>
+        <w:t xml:space="preserve"> carried out limited studies, such as </w:t>
+      </w:r>
+      <w:r>
+        <w:rPr>
+          <w:rFonts w:ascii="Times New Roman" w:hAnsi="Times New Roman"/>
+          <w:sz w:val="24"/>
+          <w:szCs w:val="24"/>
+        </w:rPr>
+        <w:t>examin</w:t>
+      </w:r>
+      <w:r>
+        <w:rPr>
+          <w:rFonts w:ascii="Times New Roman" w:hAnsi="Times New Roman"/>
+          <w:sz w:val="24"/>
+          <w:szCs w:val="24"/>
+        </w:rPr>
+        <w:t>ing</w:t>
+      </w:r>
+      <w:r>
+        <w:rPr>
+          <w:rFonts w:ascii="Times New Roman" w:hAnsi="Times New Roman"/>
+          <w:sz w:val="24"/>
+          <w:szCs w:val="24"/>
+        </w:rPr>
+        <w:t xml:space="preserve"> particular causes of death in a subset of locations in the United States, [ref]</w:t>
+      </w:r>
+      <w:r>
+        <w:rPr>
+          <w:rFonts w:ascii="Times New Roman" w:hAnsi="Times New Roman"/>
+          <w:sz w:val="24"/>
+          <w:szCs w:val="24"/>
+        </w:rPr>
+        <w:t xml:space="preserve"> or</w:t>
+      </w:r>
+      <w:r>
+        <w:rPr>
+          <w:rFonts w:ascii="Times New Roman" w:hAnsi="Times New Roman"/>
+          <w:sz w:val="24"/>
+          <w:szCs w:val="24"/>
+        </w:rPr>
+        <w:t xml:space="preserve"> </w:t>
+      </w:r>
+      <w:r>
+        <w:rPr>
+          <w:rFonts w:ascii="Times New Roman" w:hAnsi="Times New Roman"/>
+          <w:sz w:val="24"/>
+          <w:szCs w:val="24"/>
+        </w:rPr>
+        <w:t>using</w:t>
+      </w:r>
+      <w:r>
+        <w:rPr>
+          <w:rFonts w:ascii="Times New Roman" w:hAnsi="Times New Roman"/>
+          <w:sz w:val="24"/>
+          <w:szCs w:val="24"/>
+        </w:rPr>
+        <w:t xml:space="preserve"> </w:t>
+      </w:r>
+      <w:r>
+        <w:rPr>
+          <w:rFonts w:ascii="Times New Roman" w:hAnsi="Times New Roman"/>
+          <w:sz w:val="24"/>
+          <w:szCs w:val="24"/>
+        </w:rPr>
+        <w:t>broad or all-cause data unstratified by age and sex</w:t>
+      </w:r>
+      <w:r>
+        <w:rPr>
+          <w:rFonts w:ascii="Times New Roman" w:hAnsi="Times New Roman"/>
+          <w:sz w:val="24"/>
+          <w:szCs w:val="24"/>
+        </w:rPr>
+        <w:t xml:space="preserve">, </w:t>
+      </w:r>
+      <w:r>
+        <w:rPr>
+          <w:rFonts w:ascii="Times New Roman" w:hAnsi="Times New Roman"/>
+          <w:sz w:val="24"/>
+          <w:szCs w:val="24"/>
+        </w:rPr>
+        <w:t xml:space="preserve">[ref] </w:t>
+      </w:r>
+      <w:r>
+        <w:rPr>
+          <w:rFonts w:ascii="Times New Roman" w:hAnsi="Times New Roman"/>
+          <w:sz w:val="24"/>
+          <w:szCs w:val="24"/>
+        </w:rPr>
+        <w:t xml:space="preserve">none has attempted to </w:t>
+      </w:r>
+      <w:r>
+        <w:rPr>
+          <w:rFonts w:ascii="Times New Roman" w:hAnsi="Times New Roman"/>
+          <w:sz w:val="24"/>
+          <w:szCs w:val="24"/>
+        </w:rPr>
+        <w:t xml:space="preserve">provide a national picture of the </w:t>
+      </w:r>
+      <w:r>
+        <w:rPr>
+          <w:rFonts w:ascii="Times New Roman" w:hAnsi="Times New Roman"/>
+          <w:sz w:val="24"/>
+          <w:szCs w:val="24"/>
+        </w:rPr>
+        <w:t xml:space="preserve">vulnerability </w:t>
+      </w:r>
+      <w:r>
+        <w:rPr>
+          <w:rFonts w:ascii="Times New Roman" w:hAnsi="Times New Roman"/>
+          <w:sz w:val="24"/>
+          <w:szCs w:val="24"/>
+        </w:rPr>
+        <w:t xml:space="preserve">to temperature and the potential change </w:t>
+      </w:r>
+      <w:r>
+        <w:rPr>
+          <w:rFonts w:ascii="Times New Roman" w:hAnsi="Times New Roman"/>
+          <w:sz w:val="24"/>
+          <w:szCs w:val="24"/>
+        </w:rPr>
+        <w:t xml:space="preserve">in </w:t>
+      </w:r>
+      <w:r>
+        <w:rPr>
+          <w:rFonts w:ascii="Times New Roman" w:hAnsi="Times New Roman"/>
+          <w:sz w:val="24"/>
+          <w:szCs w:val="24"/>
+        </w:rPr>
+        <w:t xml:space="preserve">number of deaths given a particular realistic change in anomalous temperature. Challenges exist over </w:t>
+      </w:r>
+      <w:r>
+        <w:rPr>
+          <w:rFonts w:ascii="Times New Roman" w:hAnsi="Times New Roman"/>
+          <w:sz w:val="24"/>
+          <w:szCs w:val="24"/>
+        </w:rPr>
+        <w:t>fitting a model which incorporates many dimensions over cause, time, and space, as well as the interactions between them</w:t>
+      </w:r>
+      <w:r>
+        <w:rPr>
+          <w:rFonts w:ascii="Times New Roman" w:hAnsi="Times New Roman"/>
+          <w:sz w:val="24"/>
+          <w:szCs w:val="24"/>
+        </w:rPr>
+        <w:t xml:space="preserve">. In a Bayesian spatio-temporal setting, this can be computationally </w:t>
+      </w:r>
+      <w:r>
+        <w:rPr>
+          <w:rFonts w:ascii="Times New Roman" w:hAnsi="Times New Roman"/>
+          <w:sz w:val="24"/>
+          <w:szCs w:val="24"/>
+        </w:rPr>
+        <w:t>expensive</w:t>
+      </w:r>
+      <w:r>
+        <w:rPr>
+          <w:rFonts w:ascii="Times New Roman" w:hAnsi="Times New Roman"/>
+          <w:sz w:val="24"/>
+          <w:szCs w:val="24"/>
+        </w:rPr>
+        <w:t>.</w:t>
+      </w:r>
+    </w:p>
+    <w:p>
+      <w:pPr>
+        <w:spacing w:line="480" w:lineRule="auto"/>
+        <w:jc w:val="both"/>
+        <w:rPr>
+          <w:rFonts w:ascii="Times New Roman" w:hAnsi="Times New Roman"/>
+          <w:sz w:val="24"/>
+          <w:szCs w:val="24"/>
+        </w:rPr>
+      </w:pPr>
+      <w:r>
+        <w:rPr>
+          <w:rFonts w:ascii="Times New Roman" w:hAnsi="Times New Roman"/>
+          <w:sz w:val="24"/>
+          <w:szCs w:val="24"/>
+        </w:rPr>
+        <w:t>I have advanced previous metho</w:t>
+      </w:r>
+      <w:r>
+        <w:rPr>
+          <w:rFonts w:ascii="Times New Roman" w:hAnsi="Times New Roman"/>
+          <w:sz w:val="24"/>
+          <w:szCs w:val="24"/>
+        </w:rPr>
+        <w:t>ds</w:t>
+      </w:r>
+      <w:r>
+        <w:rPr>
+          <w:rFonts w:ascii="Times New Roman" w:hAnsi="Times New Roman"/>
+          <w:sz w:val="24"/>
+          <w:szCs w:val="24"/>
+        </w:rPr>
+        <w:t xml:space="preserve"> in several way</w:t>
+      </w:r>
+      <w:r>
+        <w:rPr>
+          <w:rFonts w:ascii="Times New Roman" w:hAnsi="Times New Roman"/>
+          <w:sz w:val="24"/>
+          <w:szCs w:val="24"/>
+        </w:rPr>
+        <w:t>s</w:t>
+      </w:r>
+      <w:r>
+        <w:rPr>
+          <w:rFonts w:ascii="Times New Roman" w:hAnsi="Times New Roman"/>
+          <w:sz w:val="24"/>
+          <w:szCs w:val="24"/>
+        </w:rPr>
+        <w:t xml:space="preserve"> in order to generate </w:t>
+      </w:r>
+      <w:r>
+        <w:rPr>
+          <w:rFonts w:ascii="Times New Roman" w:hAnsi="Times New Roman"/>
+          <w:sz w:val="24"/>
+          <w:szCs w:val="24"/>
+        </w:rPr>
+        <w:t>an analysis of vulnerability to anomalous temperature</w:t>
+      </w:r>
+      <w:r>
+        <w:rPr>
+          <w:rFonts w:ascii="Times New Roman" w:hAnsi="Times New Roman"/>
+          <w:sz w:val="24"/>
+          <w:szCs w:val="24"/>
+        </w:rPr>
+        <w:t xml:space="preserve"> in the United States</w:t>
+      </w:r>
+      <w:r>
+        <w:rPr>
+          <w:rFonts w:ascii="Times New Roman" w:hAnsi="Times New Roman"/>
+          <w:sz w:val="24"/>
+          <w:szCs w:val="24"/>
+        </w:rPr>
+        <w:t xml:space="preserve">. First, I developed a framework which </w:t>
+      </w:r>
+      <w:r>
+        <w:rPr>
+          <w:rFonts w:ascii="Times New Roman" w:hAnsi="Times New Roman"/>
+          <w:sz w:val="24"/>
+          <w:szCs w:val="24"/>
+        </w:rPr>
+        <w:t>i</w:t>
+      </w:r>
+      <w:r>
+        <w:rPr>
+          <w:rFonts w:ascii="Times New Roman" w:hAnsi="Times New Roman"/>
+          <w:sz w:val="24"/>
+          <w:szCs w:val="24"/>
+        </w:rPr>
+        <w:t>ncorpora</w:t>
+      </w:r>
+      <w:r>
+        <w:rPr>
+          <w:rFonts w:ascii="Times New Roman" w:hAnsi="Times New Roman"/>
+          <w:sz w:val="24"/>
+          <w:szCs w:val="24"/>
+        </w:rPr>
+        <w:t>tes</w:t>
+      </w:r>
+      <w:r>
+        <w:rPr>
+          <w:rFonts w:ascii="Times New Roman" w:hAnsi="Times New Roman"/>
+          <w:sz w:val="24"/>
+          <w:szCs w:val="24"/>
+        </w:rPr>
+        <w:t xml:space="preserve"> all data across time</w:t>
+      </w:r>
+      <w:r>
+        <w:rPr>
+          <w:rFonts w:ascii="Times New Roman" w:hAnsi="Times New Roman"/>
+          <w:sz w:val="24"/>
+          <w:szCs w:val="24"/>
+        </w:rPr>
+        <w:t xml:space="preserve"> for national study of United States</w:t>
+      </w:r>
+      <w:r>
+        <w:rPr>
+          <w:rFonts w:ascii="Times New Roman" w:hAnsi="Times New Roman"/>
+          <w:sz w:val="24"/>
+          <w:szCs w:val="24"/>
+        </w:rPr>
+        <w:t xml:space="preserve"> using </w:t>
+      </w:r>
+      <w:r>
+        <w:rPr>
+          <w:rFonts w:ascii="Times New Roman" w:hAnsi="Times New Roman"/>
+          <w:sz w:val="24"/>
+          <w:szCs w:val="24"/>
+        </w:rPr>
+        <w:t>the two large datasets I have prepared, i.e., the cause of death and temperature data</w:t>
+      </w:r>
+      <w:r>
+        <w:rPr>
+          <w:rFonts w:ascii="Times New Roman" w:hAnsi="Times New Roman"/>
+          <w:sz w:val="24"/>
+          <w:szCs w:val="24"/>
+        </w:rPr>
+        <w:t xml:space="preserve"> (</w:t>
+      </w:r>
+      <w:r>
+        <w:rPr>
+          <w:rFonts w:ascii="Times New Roman" w:hAnsi="Times New Roman"/>
+          <w:sz w:val="24"/>
+          <w:szCs w:val="24"/>
+        </w:rPr>
+        <w:t>cf.</w:t>
+      </w:r>
+      <w:r>
+        <w:rPr>
+          <w:rFonts w:ascii="Times New Roman" w:hAnsi="Times New Roman"/>
+          <w:sz w:val="24"/>
+          <w:szCs w:val="24"/>
+        </w:rPr>
+        <w:t xml:space="preserve"> Chapter XX).</w:t>
+      </w:r>
+      <w:r>
+        <w:rPr>
+          <w:rFonts w:ascii="Times New Roman" w:hAnsi="Times New Roman"/>
+          <w:sz w:val="24"/>
+          <w:szCs w:val="24"/>
+        </w:rPr>
+        <w:t xml:space="preserve"> Second, I developed a new model that enabled estimating mortality times-series</w:t>
+      </w:r>
+      <w:r>
+        <w:rPr>
+          <w:rFonts w:ascii="Times New Roman" w:hAnsi="Times New Roman"/>
+          <w:sz w:val="24"/>
+          <w:szCs w:val="24"/>
+        </w:rPr>
+        <w:t xml:space="preserve">. Third, </w:t>
+      </w:r>
+      <w:r>
+        <w:rPr>
+          <w:rFonts w:ascii="Times New Roman" w:hAnsi="Times New Roman"/>
+          <w:sz w:val="24"/>
+          <w:szCs w:val="24"/>
+        </w:rPr>
+        <w:t xml:space="preserve">I included </w:t>
+      </w:r>
+      <w:r>
+        <w:rPr>
+          <w:rFonts w:ascii="Times New Roman" w:hAnsi="Times New Roman"/>
+          <w:sz w:val="24"/>
+          <w:szCs w:val="24"/>
+        </w:rPr>
+        <w:t xml:space="preserve">structure spatial effects to model mortality trends at the subnational level. </w:t>
+      </w:r>
+      <w:r>
+        <w:rPr>
+          <w:rFonts w:ascii="Times New Roman" w:hAnsi="Times New Roman"/>
+          <w:sz w:val="24"/>
+          <w:szCs w:val="24"/>
+        </w:rPr>
+        <w:t>Third, I modelled both linear and non-linear time trends</w:t>
+      </w:r>
+      <w:r>
+        <w:rPr>
+          <w:rFonts w:ascii="Times New Roman" w:hAnsi="Times New Roman"/>
+          <w:sz w:val="24"/>
+          <w:szCs w:val="24"/>
+        </w:rPr>
+        <w:t xml:space="preserve"> to reflect the input mortality data.</w:t>
+      </w:r>
+      <w:r>
+        <w:rPr>
+          <w:rFonts w:ascii="Times New Roman" w:hAnsi="Times New Roman"/>
+          <w:sz w:val="24"/>
+          <w:szCs w:val="24"/>
+        </w:rPr>
+        <w:t xml:space="preserve"> </w:t>
+      </w:r>
+      <w:r>
+        <w:rPr>
+          <w:rFonts w:ascii="Times New Roman" w:hAnsi="Times New Roman"/>
+          <w:sz w:val="24"/>
+          <w:szCs w:val="24"/>
+        </w:rPr>
+        <w:t xml:space="preserve">Finally, I included </w:t>
+      </w:r>
+      <w:r>
+        <w:rPr>
+          <w:rFonts w:ascii="Times New Roman" w:hAnsi="Times New Roman"/>
+          <w:sz w:val="24"/>
+          <w:szCs w:val="24"/>
+        </w:rPr>
+        <w:t>a temperature anomaly term, to</w:t>
+      </w:r>
+      <w:r>
+        <w:rPr>
+          <w:rFonts w:ascii="Times New Roman" w:hAnsi="Times New Roman"/>
+          <w:sz w:val="24"/>
+          <w:szCs w:val="24"/>
+        </w:rPr>
+        <w:t xml:space="preserve"> quantify vulnerability to anomalous temperature by age group and sex for all causes of death included. </w:t>
+      </w:r>
+    </w:p>
+    <w:p>
+      <w:pPr>
+        <w:spacing w:line="480" w:lineRule="auto"/>
+        <w:jc w:val="both"/>
+        <w:rPr>
+          <w:rFonts w:ascii="Times New Roman" w:hAnsi="Times New Roman"/>
+          <w:sz w:val="24"/>
+          <w:szCs w:val="24"/>
+        </w:rPr>
+      </w:pPr>
+      <w:r>
+        <w:rPr>
+          <w:rFonts w:ascii="Times New Roman" w:hAnsi="Times New Roman"/>
+          <w:sz w:val="24"/>
+          <w:szCs w:val="24"/>
+        </w:rPr>
+        <w:lastRenderedPageBreak/>
+        <w:t xml:space="preserve">Using these advances, I then </w:t>
+      </w:r>
+      <w:r>
+        <w:rPr>
+          <w:rFonts w:ascii="Times New Roman" w:hAnsi="Times New Roman"/>
+          <w:sz w:val="24"/>
+          <w:szCs w:val="24"/>
+        </w:rPr>
+        <w:t>generated estimates of the net change in deaths associated with a change in anomalous temperature, based on the model output</w:t>
+      </w:r>
+      <w:r>
+        <w:rPr>
+          <w:rFonts w:ascii="Times New Roman" w:hAnsi="Times New Roman"/>
+          <w:sz w:val="24"/>
+          <w:szCs w:val="24"/>
+        </w:rPr>
+        <w:t>, by cause of death, age group, sex, and month of the year</w:t>
+      </w:r>
+      <w:r>
+        <w:rPr>
+          <w:rFonts w:ascii="Times New Roman" w:hAnsi="Times New Roman"/>
+          <w:sz w:val="24"/>
+          <w:szCs w:val="24"/>
+        </w:rPr>
+        <w:t xml:space="preserve">. </w:t>
+      </w:r>
+      <w:r>
+        <w:rPr>
+          <w:rFonts w:ascii="Times New Roman" w:hAnsi="Times New Roman"/>
+          <w:sz w:val="24"/>
+          <w:szCs w:val="24"/>
+        </w:rPr>
+        <w:t>By</w:t>
+      </w:r>
+      <w:r>
+        <w:rPr>
+          <w:rFonts w:ascii="Times New Roman" w:hAnsi="Times New Roman"/>
+          <w:sz w:val="24"/>
+          <w:szCs w:val="24"/>
+        </w:rPr>
+        <w:t xml:space="preserve"> using a model which </w:t>
+      </w:r>
+      <w:r>
+        <w:rPr>
+          <w:rFonts w:ascii="Times New Roman" w:hAnsi="Times New Roman"/>
+          <w:sz w:val="24"/>
+          <w:szCs w:val="24"/>
+        </w:rPr>
+        <w:t xml:space="preserve">incorporated these features, I </w:t>
+      </w:r>
+      <w:r>
+        <w:rPr>
+          <w:rFonts w:ascii="Times New Roman" w:hAnsi="Times New Roman"/>
+          <w:sz w:val="24"/>
+          <w:szCs w:val="24"/>
+        </w:rPr>
+        <w:t xml:space="preserve">not only created an estimate of changes in deaths due to anomalous temperature change, but I have been able to do </w:t>
+      </w:r>
+      <w:r>
+        <w:rPr>
+          <w:rFonts w:ascii="Times New Roman" w:hAnsi="Times New Roman"/>
+          <w:sz w:val="24"/>
+          <w:szCs w:val="24"/>
+        </w:rPr>
+        <w:t>by an exhaustive list of causes of death, age group</w:t>
+      </w:r>
+      <w:r>
+        <w:rPr>
+          <w:rFonts w:ascii="Times New Roman" w:hAnsi="Times New Roman"/>
+          <w:sz w:val="24"/>
+          <w:szCs w:val="24"/>
+        </w:rPr>
+        <w:t xml:space="preserve"> and sex</w:t>
+      </w:r>
+      <w:r>
+        <w:rPr>
+          <w:rFonts w:ascii="Times New Roman" w:hAnsi="Times New Roman"/>
+          <w:sz w:val="24"/>
+          <w:szCs w:val="24"/>
+        </w:rPr>
+        <w:t xml:space="preserve"> with estimates of vulnerabili</w:t>
+      </w:r>
+      <w:r>
+        <w:rPr>
+          <w:rFonts w:ascii="Times New Roman" w:hAnsi="Times New Roman"/>
+          <w:sz w:val="24"/>
+          <w:szCs w:val="24"/>
+        </w:rPr>
+        <w:t>ty</w:t>
+      </w:r>
+      <w:r>
+        <w:rPr>
+          <w:rFonts w:ascii="Times New Roman" w:hAnsi="Times New Roman"/>
+          <w:sz w:val="24"/>
+          <w:szCs w:val="24"/>
+        </w:rPr>
+        <w:t>.</w:t>
+      </w:r>
+    </w:p>
+    <w:p>
+      <w:pPr>
+        <w:pStyle w:val="Heading2"/>
+      </w:pPr>
+      <w:bookmarkStart w:id="2" w:name="_Toc4053251"/>
+      <w:r>
+        <w:t>Data</w:t>
       </w:r>
       <w:bookmarkEnd w:id="2"/>
     </w:p>
@@ -1298,86 +1964,38 @@
         <w:spacing w:line="480" w:lineRule="auto"/>
         <w:jc w:val="both"/>
         <w:rPr>
-          <w:rFonts w:ascii="Times New Roman" w:hAnsi="Times New Roman"/>
-          <w:sz w:val="24"/>
-          <w:szCs w:val="24"/>
-        </w:rPr>
-      </w:pPr>
-      <w:r>
-        <w:rPr>
-          <w:rFonts w:ascii="Times New Roman" w:hAnsi="Times New Roman"/>
-          <w:sz w:val="24"/>
-          <w:szCs w:val="24"/>
-        </w:rPr>
-        <w:t xml:space="preserve">Developing a </w:t>
-      </w:r>
-      <w:r>
-        <w:rPr>
-          <w:rFonts w:ascii="Times New Roman" w:hAnsi="Times New Roman"/>
-          <w:sz w:val="24"/>
-          <w:szCs w:val="24"/>
-        </w:rPr>
-        <w:t xml:space="preserve">parsimonious </w:t>
-      </w:r>
-      <w:r>
-        <w:rPr>
-          <w:rFonts w:ascii="Times New Roman" w:hAnsi="Times New Roman"/>
-          <w:sz w:val="24"/>
-          <w:szCs w:val="24"/>
-        </w:rPr>
-        <w:t xml:space="preserve">method for systematically </w:t>
-      </w:r>
-      <w:r>
-        <w:rPr>
-          <w:rFonts w:ascii="Times New Roman" w:hAnsi="Times New Roman"/>
-          <w:sz w:val="24"/>
-          <w:szCs w:val="24"/>
-        </w:rPr>
-        <w:t xml:space="preserve">quantifying </w:t>
-      </w:r>
-      <w:r>
-        <w:rPr>
-          <w:rFonts w:ascii="Times New Roman" w:hAnsi="Times New Roman"/>
-          <w:sz w:val="24"/>
-          <w:szCs w:val="24"/>
-        </w:rPr>
-        <w:t xml:space="preserve">the effect of </w:t>
-      </w:r>
-      <w:r>
-        <w:rPr>
-          <w:rFonts w:ascii="Times New Roman" w:hAnsi="Times New Roman"/>
-          <w:sz w:val="24"/>
-          <w:szCs w:val="24"/>
-        </w:rPr>
-        <w:t xml:space="preserve">anomalous </w:t>
-      </w:r>
-      <w:r>
-        <w:rPr>
-          <w:rFonts w:ascii="Times New Roman" w:hAnsi="Times New Roman"/>
-          <w:sz w:val="24"/>
-          <w:szCs w:val="24"/>
-        </w:rPr>
-        <w:t xml:space="preserve">temperature </w:t>
-      </w:r>
-      <w:r>
-        <w:rPr>
-          <w:rFonts w:ascii="Times New Roman" w:hAnsi="Times New Roman"/>
-          <w:sz w:val="24"/>
-          <w:szCs w:val="24"/>
-        </w:rPr>
-        <w:t xml:space="preserve">on a mutually exclusive and collectively exhaustive set of </w:t>
-      </w:r>
-      <w:r>
-        <w:rPr>
-          <w:rFonts w:ascii="Times New Roman" w:hAnsi="Times New Roman"/>
-          <w:sz w:val="24"/>
-          <w:szCs w:val="24"/>
-        </w:rPr>
-        <w:t>causes of death</w:t>
-      </w:r>
-      <w:r>
-        <w:rPr>
-          <w:rFonts w:ascii="Times New Roman" w:hAnsi="Times New Roman"/>
+          <w:rFonts w:ascii="Times" w:hAnsi="Times"/>
+          <w:sz w:val="24"/>
+          <w:szCs w:val="24"/>
+        </w:rPr>
+      </w:pPr>
+      <w:r>
+        <w:rPr>
+          <w:rFonts w:ascii="Times" w:hAnsi="Times"/>
+          <w:sz w:val="24"/>
+          <w:szCs w:val="24"/>
+        </w:rPr>
+        <w:t>I fitted the model</w:t>
+      </w:r>
+      <w:r>
+        <w:rPr>
+          <w:rFonts w:ascii="Times" w:hAnsi="Times"/>
+          <w:sz w:val="24"/>
+          <w:szCs w:val="24"/>
+        </w:rPr>
+        <w:t xml:space="preserve"> using United States death certificate data from 1980 to 2016 </w:t>
+      </w:r>
+      <w:r>
+        <w:rPr>
+          <w:rFonts w:ascii="Times" w:hAnsi="Times"/>
+          <w:sz w:val="24"/>
+          <w:szCs w:val="24"/>
+        </w:rPr>
+        <w:t>as well as</w:t>
+      </w:r>
+      <w:r>
+        <w:rPr>
+          <w:rFonts w:ascii="Times" w:hAnsi="Times"/>
           <w:sz w:val="24"/>
           <w:szCs w:val="24"/>
         </w:rPr>
@@ -1385,111 +2003,63 @@
       </w:r>
       <w:r>
         <w:rPr>
-          <w:rFonts w:ascii="Times New Roman" w:hAnsi="Times New Roman"/>
-          <w:sz w:val="24"/>
-          <w:szCs w:val="24"/>
-        </w:rPr>
-        <w:t>across the entire contiguous United States</w:t>
-      </w:r>
-      <w:r>
-        <w:rPr>
-          <w:rFonts w:ascii="Times New Roman" w:hAnsi="Times New Roman"/>
-          <w:sz w:val="24"/>
-          <w:szCs w:val="24"/>
-        </w:rPr>
-        <w:t xml:space="preserve"> by</w:t>
-      </w:r>
-      <w:r>
-        <w:rPr>
-          <w:rFonts w:ascii="Times New Roman" w:hAnsi="Times New Roman"/>
-          <w:sz w:val="24"/>
-          <w:szCs w:val="24"/>
-        </w:rPr>
-        <w:t xml:space="preserve"> month,</w:t>
-      </w:r>
-      <w:r>
-        <w:rPr>
-          <w:rFonts w:ascii="Times New Roman" w:hAnsi="Times New Roman"/>
-          <w:sz w:val="24"/>
-          <w:szCs w:val="24"/>
-        </w:rPr>
-        <w:t xml:space="preserve"> age group and sex</w:t>
-      </w:r>
-      <w:r>
-        <w:rPr>
-          <w:rFonts w:ascii="Times New Roman" w:hAnsi="Times New Roman"/>
-          <w:sz w:val="24"/>
-          <w:szCs w:val="24"/>
-        </w:rPr>
-        <w:t xml:space="preserve"> has</w:t>
-      </w:r>
-      <w:r>
-        <w:rPr>
-          <w:rFonts w:ascii="Times New Roman" w:hAnsi="Times New Roman"/>
-          <w:sz w:val="24"/>
-          <w:szCs w:val="24"/>
-        </w:rPr>
-        <w:t xml:space="preserve"> hitherto</w:t>
-      </w:r>
-      <w:r>
-        <w:rPr>
-          <w:rFonts w:ascii="Times New Roman" w:hAnsi="Times New Roman"/>
-          <w:sz w:val="24"/>
-          <w:szCs w:val="24"/>
-        </w:rPr>
-        <w:t xml:space="preserve"> not been attempted. </w:t>
-      </w:r>
-      <w:r>
-        <w:rPr>
-          <w:rFonts w:ascii="Times New Roman" w:hAnsi="Times New Roman"/>
-          <w:sz w:val="24"/>
-          <w:szCs w:val="24"/>
-        </w:rPr>
-        <w:t>While other studies have</w:t>
-      </w:r>
-      <w:r>
-        <w:rPr>
-          <w:rFonts w:ascii="Times New Roman" w:hAnsi="Times New Roman"/>
-          <w:sz w:val="24"/>
-          <w:szCs w:val="24"/>
-        </w:rPr>
-        <w:t xml:space="preserve"> carried out limited studies, such as </w:t>
-      </w:r>
-      <w:r>
-        <w:rPr>
-          <w:rFonts w:ascii="Times New Roman" w:hAnsi="Times New Roman"/>
-          <w:sz w:val="24"/>
-          <w:szCs w:val="24"/>
-        </w:rPr>
-        <w:t>examin</w:t>
-      </w:r>
-      <w:r>
-        <w:rPr>
-          <w:rFonts w:ascii="Times New Roman" w:hAnsi="Times New Roman"/>
-          <w:sz w:val="24"/>
-          <w:szCs w:val="24"/>
-        </w:rPr>
-        <w:t>ing</w:t>
-      </w:r>
-      <w:r>
-        <w:rPr>
-          <w:rFonts w:ascii="Times New Roman" w:hAnsi="Times New Roman"/>
-          <w:sz w:val="24"/>
-          <w:szCs w:val="24"/>
-        </w:rPr>
-        <w:t xml:space="preserve"> particular causes of death in a subset of locations in the United States, [ref]</w:t>
-      </w:r>
-      <w:r>
-        <w:rPr>
-          <w:rFonts w:ascii="Times New Roman" w:hAnsi="Times New Roman"/>
-          <w:sz w:val="24"/>
-          <w:szCs w:val="24"/>
-        </w:rPr>
-        <w:t xml:space="preserve"> or</w:t>
-      </w:r>
-      <w:r>
-        <w:rPr>
-          <w:rFonts w:ascii="Times New Roman" w:hAnsi="Times New Roman"/>
+          <w:rFonts w:ascii="Times" w:hAnsi="Times"/>
+          <w:sz w:val="24"/>
+          <w:szCs w:val="24"/>
+        </w:rPr>
+        <w:t xml:space="preserve">temperature data for the same period from ERA-Interim, </w:t>
+      </w:r>
+      <w:r>
+        <w:rPr>
+          <w:rFonts w:ascii="Times" w:hAnsi="Times"/>
+          <w:sz w:val="24"/>
+          <w:szCs w:val="24"/>
+        </w:rPr>
+        <w:t xml:space="preserve">both of which I </w:t>
+      </w:r>
+      <w:r>
+        <w:rPr>
+          <w:rFonts w:ascii="Times" w:hAnsi="Times"/>
+          <w:sz w:val="24"/>
+          <w:szCs w:val="24"/>
+        </w:rPr>
+        <w:t>had prepared in the pre-processing steps detailed in Chapter XX.</w:t>
+      </w:r>
+      <w:r>
+        <w:rPr>
+          <w:rFonts w:ascii="Times" w:hAnsi="Times"/>
+          <w:sz w:val="24"/>
+          <w:szCs w:val="24"/>
+        </w:rPr>
+        <w:t xml:space="preserve"> In total, there were XX million deaths, including information on the decedents’</w:t>
+      </w:r>
+      <w:r>
+        <w:rPr>
+          <w:rFonts w:ascii="Times" w:hAnsi="Times"/>
+          <w:sz w:val="24"/>
+          <w:szCs w:val="24"/>
+        </w:rPr>
+        <w:t xml:space="preserve"> age, </w:t>
+      </w:r>
+      <w:r>
+        <w:rPr>
+          <w:rFonts w:ascii="Times" w:hAnsi="Times"/>
+          <w:sz w:val="24"/>
+          <w:szCs w:val="24"/>
+        </w:rPr>
+        <w:t>sex, county and state of residence,</w:t>
+      </w:r>
+      <w:r>
+        <w:rPr>
+          <w:rFonts w:ascii="Times" w:hAnsi="Times"/>
+          <w:sz w:val="24"/>
+          <w:szCs w:val="24"/>
+        </w:rPr>
+        <w:t xml:space="preserve"> as well as</w:t>
+      </w:r>
+      <w:r>
+        <w:rPr>
+          <w:rFonts w:ascii="Times" w:hAnsi="Times"/>
           <w:sz w:val="24"/>
           <w:szCs w:val="24"/>
         </w:rPr>
@@ -1497,119 +2067,15 @@
       </w:r>
       <w:r>
         <w:rPr>
-          <w:rFonts w:ascii="Times New Roman" w:hAnsi="Times New Roman"/>
-          <w:sz w:val="24"/>
-          <w:szCs w:val="24"/>
-        </w:rPr>
-        <w:t>using</w:t>
-      </w:r>
-      <w:r>
-        <w:rPr>
-          <w:rFonts w:ascii="Times New Roman" w:hAnsi="Times New Roman"/>
-          <w:sz w:val="24"/>
-          <w:szCs w:val="24"/>
-        </w:rPr>
-        <w:t xml:space="preserve"> </w:t>
-      </w:r>
-      <w:r>
-        <w:rPr>
-          <w:rFonts w:ascii="Times New Roman" w:hAnsi="Times New Roman"/>
-          <w:sz w:val="24"/>
-          <w:szCs w:val="24"/>
-        </w:rPr>
-        <w:t>broad or all-cause data unstratified by age and sex</w:t>
-      </w:r>
-      <w:r>
-        <w:rPr>
-          <w:rFonts w:ascii="Times New Roman" w:hAnsi="Times New Roman"/>
-          <w:sz w:val="24"/>
-          <w:szCs w:val="24"/>
-        </w:rPr>
-        <w:t xml:space="preserve">, </w:t>
-      </w:r>
-      <w:r>
-        <w:rPr>
-          <w:rFonts w:ascii="Times New Roman" w:hAnsi="Times New Roman"/>
-          <w:sz w:val="24"/>
-          <w:szCs w:val="24"/>
-        </w:rPr>
-        <w:t xml:space="preserve">[ref] </w:t>
-      </w:r>
-      <w:r>
-        <w:rPr>
-          <w:rFonts w:ascii="Times New Roman" w:hAnsi="Times New Roman"/>
-          <w:sz w:val="24"/>
-          <w:szCs w:val="24"/>
-        </w:rPr>
-        <w:t xml:space="preserve">none has attempted to </w:t>
-      </w:r>
-      <w:r>
-        <w:rPr>
-          <w:rFonts w:ascii="Times New Roman" w:hAnsi="Times New Roman"/>
-          <w:sz w:val="24"/>
-          <w:szCs w:val="24"/>
-        </w:rPr>
-        <w:t xml:space="preserve">provide a national picture of the </w:t>
-      </w:r>
-      <w:r>
-        <w:rPr>
-          <w:rFonts w:ascii="Times New Roman" w:hAnsi="Times New Roman"/>
-          <w:sz w:val="24"/>
-          <w:szCs w:val="24"/>
-        </w:rPr>
-        <w:t xml:space="preserve">vulnerability </w:t>
-      </w:r>
-      <w:r>
-        <w:rPr>
-          <w:rFonts w:ascii="Times New Roman" w:hAnsi="Times New Roman"/>
-          <w:sz w:val="24"/>
-          <w:szCs w:val="24"/>
-        </w:rPr>
-        <w:t xml:space="preserve">to temperature and the potential change </w:t>
-      </w:r>
-      <w:r>
-        <w:rPr>
-          <w:rFonts w:ascii="Times New Roman" w:hAnsi="Times New Roman"/>
-          <w:sz w:val="24"/>
-          <w:szCs w:val="24"/>
-        </w:rPr>
-        <w:t xml:space="preserve">in </w:t>
-      </w:r>
-      <w:r>
-        <w:rPr>
-          <w:rFonts w:ascii="Times New Roman" w:hAnsi="Times New Roman"/>
-          <w:sz w:val="24"/>
-          <w:szCs w:val="24"/>
-        </w:rPr>
-        <w:t xml:space="preserve">number of deaths given a particular realistic change in anomalous temperature. Challenges exist over </w:t>
-      </w:r>
-      <w:r>
-        <w:rPr>
-          <w:rFonts w:ascii="Times New Roman" w:hAnsi="Times New Roman"/>
-          <w:sz w:val="24"/>
-          <w:szCs w:val="24"/>
-        </w:rPr>
-        <w:t>fitting a model which incorporates many dimensions over cause, time, and space, as well as the interactions between them</w:t>
-      </w:r>
-      <w:r>
-        <w:rPr>
-          <w:rFonts w:ascii="Times New Roman" w:hAnsi="Times New Roman"/>
-          <w:sz w:val="24"/>
-          <w:szCs w:val="24"/>
-        </w:rPr>
-        <w:t xml:space="preserve">. In a Bayesian spatio-temporal setting, this can be computationally </w:t>
-      </w:r>
-      <w:r>
-        <w:rPr>
-          <w:rFonts w:ascii="Times New Roman" w:hAnsi="Times New Roman"/>
-          <w:sz w:val="24"/>
-          <w:szCs w:val="24"/>
-        </w:rPr>
-        <w:t>expensive</w:t>
-      </w:r>
-      <w:r>
-        <w:rPr>
-          <w:rFonts w:ascii="Times New Roman" w:hAnsi="Times New Roman"/>
+          <w:rFonts w:ascii="Times" w:hAnsi="Times"/>
+          <w:sz w:val="24"/>
+          <w:szCs w:val="24"/>
+        </w:rPr>
+        <w:t>month and year of death</w:t>
+      </w:r>
+      <w:r>
+        <w:rPr>
+          <w:rFonts w:ascii="Times" w:hAnsi="Times"/>
           <w:sz w:val="24"/>
           <w:szCs w:val="24"/>
         </w:rPr>
@@ -1621,234 +2087,68 @@
         <w:spacing w:line="480" w:lineRule="auto"/>
         <w:jc w:val="both"/>
         <w:rPr>
-          <w:rFonts w:ascii="Times New Roman" w:hAnsi="Times New Roman"/>
-          <w:sz w:val="24"/>
-          <w:szCs w:val="24"/>
-        </w:rPr>
-      </w:pPr>
-      <w:r>
-        <w:rPr>
-          <w:rFonts w:ascii="Times New Roman" w:hAnsi="Times New Roman"/>
-          <w:sz w:val="24"/>
-          <w:szCs w:val="24"/>
-        </w:rPr>
-        <w:t>I have advanced previous metho</w:t>
-      </w:r>
-      <w:r>
-        <w:rPr>
-          <w:rFonts w:ascii="Times New Roman" w:hAnsi="Times New Roman"/>
-          <w:sz w:val="24"/>
-          <w:szCs w:val="24"/>
-        </w:rPr>
-        <w:t>ds</w:t>
-      </w:r>
-      <w:r>
-        <w:rPr>
-          <w:rFonts w:ascii="Times New Roman" w:hAnsi="Times New Roman"/>
-          <w:sz w:val="24"/>
-          <w:szCs w:val="24"/>
-        </w:rPr>
-        <w:t xml:space="preserve"> in several way</w:t>
-      </w:r>
-      <w:r>
-        <w:rPr>
-          <w:rFonts w:ascii="Times New Roman" w:hAnsi="Times New Roman"/>
-          <w:sz w:val="24"/>
-          <w:szCs w:val="24"/>
-        </w:rPr>
-        <w:t>s</w:t>
-      </w:r>
-      <w:r>
-        <w:rPr>
-          <w:rFonts w:ascii="Times New Roman" w:hAnsi="Times New Roman"/>
-          <w:sz w:val="24"/>
-          <w:szCs w:val="24"/>
-        </w:rPr>
-        <w:t xml:space="preserve"> in order to generate </w:t>
-      </w:r>
-      <w:r>
-        <w:rPr>
-          <w:rFonts w:ascii="Times New Roman" w:hAnsi="Times New Roman"/>
-          <w:sz w:val="24"/>
-          <w:szCs w:val="24"/>
-        </w:rPr>
-        <w:t>an analysis of vulnerability to anomalous temperature</w:t>
-      </w:r>
-      <w:r>
-        <w:rPr>
-          <w:rFonts w:ascii="Times New Roman" w:hAnsi="Times New Roman"/>
-          <w:sz w:val="24"/>
-          <w:szCs w:val="24"/>
-        </w:rPr>
-        <w:t xml:space="preserve"> in the United States</w:t>
-      </w:r>
-      <w:r>
-        <w:rPr>
-          <w:rFonts w:ascii="Times New Roman" w:hAnsi="Times New Roman"/>
-          <w:sz w:val="24"/>
-          <w:szCs w:val="24"/>
-        </w:rPr>
-        <w:t xml:space="preserve">. First, I developed a framework which </w:t>
-      </w:r>
-      <w:r>
-        <w:rPr>
-          <w:rFonts w:ascii="Times New Roman" w:hAnsi="Times New Roman"/>
-          <w:sz w:val="24"/>
-          <w:szCs w:val="24"/>
-        </w:rPr>
-        <w:t>i</w:t>
-      </w:r>
-      <w:r>
-        <w:rPr>
-          <w:rFonts w:ascii="Times New Roman" w:hAnsi="Times New Roman"/>
-          <w:sz w:val="24"/>
-          <w:szCs w:val="24"/>
-        </w:rPr>
-        <w:t>ncorpora</w:t>
-      </w:r>
-      <w:r>
-        <w:rPr>
-          <w:rFonts w:ascii="Times New Roman" w:hAnsi="Times New Roman"/>
-          <w:sz w:val="24"/>
-          <w:szCs w:val="24"/>
-        </w:rPr>
-        <w:t>tes</w:t>
-      </w:r>
-      <w:r>
-        <w:rPr>
-          <w:rFonts w:ascii="Times New Roman" w:hAnsi="Times New Roman"/>
-          <w:sz w:val="24"/>
-          <w:szCs w:val="24"/>
-        </w:rPr>
-        <w:t xml:space="preserve"> all data across time</w:t>
-      </w:r>
-      <w:r>
-        <w:rPr>
-          <w:rFonts w:ascii="Times New Roman" w:hAnsi="Times New Roman"/>
-          <w:sz w:val="24"/>
-          <w:szCs w:val="24"/>
-        </w:rPr>
-        <w:t xml:space="preserve"> for national study of United States</w:t>
-      </w:r>
-      <w:r>
-        <w:rPr>
-          <w:rFonts w:ascii="Times New Roman" w:hAnsi="Times New Roman"/>
-          <w:sz w:val="24"/>
-          <w:szCs w:val="24"/>
-        </w:rPr>
-        <w:t xml:space="preserve"> using </w:t>
-      </w:r>
-      <w:r>
-        <w:rPr>
-          <w:rFonts w:ascii="Times New Roman" w:hAnsi="Times New Roman"/>
-          <w:sz w:val="24"/>
-          <w:szCs w:val="24"/>
-        </w:rPr>
-        <w:t>the two large datasets I have prepared, i.e., the cause of death and temperature data</w:t>
-      </w:r>
-      <w:r>
-        <w:rPr>
-          <w:rFonts w:ascii="Times New Roman" w:hAnsi="Times New Roman"/>
-          <w:sz w:val="24"/>
-          <w:szCs w:val="24"/>
-        </w:rPr>
-        <w:t xml:space="preserve"> (</w:t>
-      </w:r>
-      <w:r>
-        <w:rPr>
-          <w:rFonts w:ascii="Times New Roman" w:hAnsi="Times New Roman"/>
-          <w:sz w:val="24"/>
-          <w:szCs w:val="24"/>
-        </w:rPr>
-        <w:t>cf.</w:t>
-      </w:r>
-      <w:r>
-        <w:rPr>
-          <w:rFonts w:ascii="Times New Roman" w:hAnsi="Times New Roman"/>
-          <w:sz w:val="24"/>
-          <w:szCs w:val="24"/>
-        </w:rPr>
-        <w:t xml:space="preserve"> Chapter XX).</w:t>
-      </w:r>
-      <w:r>
-        <w:rPr>
-          <w:rFonts w:ascii="Times New Roman" w:hAnsi="Times New Roman"/>
-          <w:sz w:val="24"/>
-          <w:szCs w:val="24"/>
-        </w:rPr>
-        <w:t xml:space="preserve"> Second, I developed a new model that enabled estimating mortality times-series</w:t>
-      </w:r>
-      <w:r>
-        <w:rPr>
-          <w:rFonts w:ascii="Times New Roman" w:hAnsi="Times New Roman"/>
-          <w:sz w:val="24"/>
-          <w:szCs w:val="24"/>
-        </w:rPr>
-        <w:t xml:space="preserve">. Third, </w:t>
-      </w:r>
-      <w:r>
-        <w:rPr>
-          <w:rFonts w:ascii="Times New Roman" w:hAnsi="Times New Roman"/>
-          <w:sz w:val="24"/>
-          <w:szCs w:val="24"/>
-        </w:rPr>
-        <w:t xml:space="preserve">I included </w:t>
-      </w:r>
-      <w:r>
-        <w:rPr>
-          <w:rFonts w:ascii="Times New Roman" w:hAnsi="Times New Roman"/>
-          <w:sz w:val="24"/>
-          <w:szCs w:val="24"/>
-        </w:rPr>
-        <w:t xml:space="preserve">structure spatial effects to model mortality trends at the subnational level. </w:t>
-      </w:r>
-      <w:r>
-        <w:rPr>
-          <w:rFonts w:ascii="Times New Roman" w:hAnsi="Times New Roman"/>
-          <w:sz w:val="24"/>
-          <w:szCs w:val="24"/>
-        </w:rPr>
-        <w:t>Third, I modelled both linear and non-linear time trends</w:t>
-      </w:r>
-      <w:r>
-        <w:rPr>
-          <w:rFonts w:ascii="Times New Roman" w:hAnsi="Times New Roman"/>
-          <w:sz w:val="24"/>
-          <w:szCs w:val="24"/>
-        </w:rPr>
-        <w:t xml:space="preserve"> to reflect the input mortality data.</w:t>
-      </w:r>
-      <w:r>
-        <w:rPr>
-          <w:rFonts w:ascii="Times New Roman" w:hAnsi="Times New Roman"/>
-          <w:sz w:val="24"/>
-          <w:szCs w:val="24"/>
-        </w:rPr>
-        <w:t xml:space="preserve"> </w:t>
-      </w:r>
-      <w:r>
-        <w:rPr>
-          <w:rFonts w:ascii="Times New Roman" w:hAnsi="Times New Roman"/>
-          <w:sz w:val="24"/>
-          <w:szCs w:val="24"/>
-        </w:rPr>
-        <w:t xml:space="preserve">Finally, I included </w:t>
-      </w:r>
-      <w:r>
-        <w:rPr>
-          <w:rFonts w:ascii="Times New Roman" w:hAnsi="Times New Roman"/>
-          <w:sz w:val="24"/>
-          <w:szCs w:val="24"/>
-        </w:rPr>
-        <w:t>a temperature anomaly term, to</w:t>
-      </w:r>
-      <w:r>
-        <w:rPr>
-          <w:rFonts w:ascii="Times New Roman" w:hAnsi="Times New Roman"/>
-          <w:sz w:val="24"/>
-          <w:szCs w:val="24"/>
-        </w:rPr>
-        <w:t xml:space="preserve"> quantify vulnerability to anomalous temperature by age group and sex for all causes of death included. </w:t>
+          <w:rFonts w:ascii="Times" w:hAnsi="Times"/>
+          <w:sz w:val="24"/>
+          <w:szCs w:val="24"/>
+        </w:rPr>
+      </w:pPr>
+      <w:r>
+        <w:rPr>
+          <w:rFonts w:ascii="Times" w:hAnsi="Times"/>
+          <w:sz w:val="24"/>
+          <w:szCs w:val="24"/>
+        </w:rPr>
+        <w:t>The underlying cause of death was coded according to the international classification of diseases (ICD) system (9</w:t>
+      </w:r>
+      <w:r>
+        <w:rPr>
+          <w:rFonts w:ascii="Times" w:hAnsi="Times"/>
+          <w:sz w:val="24"/>
+          <w:szCs w:val="24"/>
+          <w:vertAlign w:val="superscript"/>
+        </w:rPr>
+        <w:t>th</w:t>
+      </w:r>
+      <w:r>
+        <w:rPr>
+          <w:rFonts w:ascii="Times" w:hAnsi="Times"/>
+          <w:sz w:val="24"/>
+          <w:szCs w:val="24"/>
+        </w:rPr>
+        <w:t xml:space="preserve"> revision from 1980 to 1998 and 10</w:t>
+      </w:r>
+      <w:r>
+        <w:rPr>
+          <w:rFonts w:ascii="Times" w:hAnsi="Times"/>
+          <w:sz w:val="24"/>
+          <w:szCs w:val="24"/>
+          <w:vertAlign w:val="superscript"/>
+        </w:rPr>
+        <w:t>th</w:t>
+      </w:r>
+      <w:r>
+        <w:rPr>
+          <w:rFonts w:ascii="Times" w:hAnsi="Times"/>
+          <w:sz w:val="24"/>
+          <w:szCs w:val="24"/>
+        </w:rPr>
+        <w:t xml:space="preserve"> revision thereafter). </w:t>
+      </w:r>
+      <w:r>
+        <w:rPr>
+          <w:rFonts w:ascii="Times" w:hAnsi="Times"/>
+          <w:sz w:val="24"/>
+          <w:szCs w:val="24"/>
+        </w:rPr>
+        <w:t>I mapped each death certificate to one of XX collectively exhaustive and mutually exclusive underlying causes of death (Table XX</w:t>
+      </w:r>
+      <w:r>
+        <w:rPr>
+          <w:rFonts w:ascii="Times" w:hAnsi="Times"/>
+          <w:sz w:val="24"/>
+          <w:szCs w:val="24"/>
+        </w:rPr>
+        <w:t>).</w:t>
       </w:r>
     </w:p>
     <w:p>
@@ -1856,124 +2156,191 @@
         <w:spacing w:line="480" w:lineRule="auto"/>
         <w:jc w:val="both"/>
         <w:rPr>
-          <w:rFonts w:ascii="Times New Roman" w:hAnsi="Times New Roman"/>
-          <w:sz w:val="24"/>
-          <w:szCs w:val="24"/>
-        </w:rPr>
-      </w:pPr>
-      <w:r>
-        <w:rPr>
-          <w:rFonts w:ascii="Times New Roman" w:hAnsi="Times New Roman"/>
-          <w:sz w:val="24"/>
-          <w:szCs w:val="24"/>
-        </w:rPr>
-        <w:lastRenderedPageBreak/>
-        <w:t xml:space="preserve">Using these advances, I then </w:t>
-      </w:r>
-      <w:r>
-        <w:rPr>
-          <w:rFonts w:ascii="Times New Roman" w:hAnsi="Times New Roman"/>
-          <w:sz w:val="24"/>
-          <w:szCs w:val="24"/>
-        </w:rPr>
-        <w:t>generated estimates of the net change in deaths associated with a change in anomalous temperature, based on the model output</w:t>
-      </w:r>
-      <w:r>
-        <w:rPr>
-          <w:rFonts w:ascii="Times New Roman" w:hAnsi="Times New Roman"/>
-          <w:sz w:val="24"/>
-          <w:szCs w:val="24"/>
-        </w:rPr>
-        <w:t>, by cause of death, age group, sex, and month of the year</w:t>
-      </w:r>
-      <w:r>
-        <w:rPr>
-          <w:rFonts w:ascii="Times New Roman" w:hAnsi="Times New Roman"/>
-          <w:sz w:val="24"/>
-          <w:szCs w:val="24"/>
-        </w:rPr>
-        <w:t xml:space="preserve">. </w:t>
-      </w:r>
-      <w:r>
-        <w:rPr>
-          <w:rFonts w:ascii="Times New Roman" w:hAnsi="Times New Roman"/>
-          <w:sz w:val="24"/>
-          <w:szCs w:val="24"/>
-        </w:rPr>
-        <w:t>By</w:t>
-      </w:r>
-      <w:r>
-        <w:rPr>
-          <w:rFonts w:ascii="Times New Roman" w:hAnsi="Times New Roman"/>
-          <w:sz w:val="24"/>
-          <w:szCs w:val="24"/>
-        </w:rPr>
-        <w:t xml:space="preserve"> using a model which </w:t>
-      </w:r>
-      <w:r>
-        <w:rPr>
-          <w:rFonts w:ascii="Times New Roman" w:hAnsi="Times New Roman"/>
-          <w:sz w:val="24"/>
-          <w:szCs w:val="24"/>
-        </w:rPr>
-        <w:t xml:space="preserve">incorporated these features, I </w:t>
-      </w:r>
-      <w:r>
-        <w:rPr>
-          <w:rFonts w:ascii="Times New Roman" w:hAnsi="Times New Roman"/>
-          <w:sz w:val="24"/>
-          <w:szCs w:val="24"/>
-        </w:rPr>
-        <w:t xml:space="preserve">not only created an estimate of changes in deaths due to anomalous temperature change, but I have been able to do </w:t>
-      </w:r>
-      <w:r>
-        <w:rPr>
-          <w:rFonts w:ascii="Times New Roman" w:hAnsi="Times New Roman"/>
-          <w:sz w:val="24"/>
-          <w:szCs w:val="24"/>
-        </w:rPr>
-        <w:t>by an exhaustive list of causes of death, age group</w:t>
-      </w:r>
-      <w:r>
-        <w:rPr>
-          <w:rFonts w:ascii="Times New Roman" w:hAnsi="Times New Roman"/>
-          <w:sz w:val="24"/>
-          <w:szCs w:val="24"/>
-        </w:rPr>
-        <w:t xml:space="preserve"> and sex</w:t>
-      </w:r>
-      <w:r>
-        <w:rPr>
-          <w:rFonts w:ascii="Times New Roman" w:hAnsi="Times New Roman"/>
-          <w:sz w:val="24"/>
-          <w:szCs w:val="24"/>
-        </w:rPr>
-        <w:t xml:space="preserve"> with estimates of vulnerabili</w:t>
-      </w:r>
-      <w:r>
-        <w:rPr>
-          <w:rFonts w:ascii="Times New Roman" w:hAnsi="Times New Roman"/>
-          <w:sz w:val="24"/>
-          <w:szCs w:val="24"/>
-        </w:rPr>
-        <w:t>ty</w:t>
-      </w:r>
-      <w:r>
-        <w:rPr>
-          <w:rFonts w:ascii="Times New Roman" w:hAnsi="Times New Roman"/>
-          <w:sz w:val="24"/>
-          <w:szCs w:val="24"/>
-        </w:rPr>
-        <w:t>.</w:t>
+          <w:rFonts w:ascii="Times" w:hAnsi="Times"/>
+          <w:sz w:val="24"/>
+          <w:szCs w:val="24"/>
+        </w:rPr>
+      </w:pPr>
+      <w:r>
+        <w:rPr>
+          <w:rFonts w:ascii="Times" w:hAnsi="Times"/>
+          <w:sz w:val="24"/>
+          <w:szCs w:val="24"/>
+        </w:rPr>
+        <w:t>I</w:t>
+      </w:r>
+      <w:r>
+        <w:rPr>
+          <w:rFonts w:ascii="Times" w:hAnsi="Times"/>
+          <w:sz w:val="24"/>
+          <w:szCs w:val="24"/>
+        </w:rPr>
+        <w:t xml:space="preserve"> used data on deaths by sex, age, underlying cause of death and state of residence in the contiguous USA from 1980 to 2016 through the National Center for Health Statistics (NCHS) (https://www.cdc.gov/nchs/nvss/dvs_data_release.htm) and on population from the NCHS bridged-race dataset for 1990 to 2016 (https://www.cdc.gov/nchs/nvss/bridged_race.htm) and from the US Census Bureau prior to 1990 (https://www.census.gov/data/tables/time-series/demo/popest/1980s-county.html). </w:t>
+      </w:r>
+      <w:r>
+        <w:rPr>
+          <w:rFonts w:ascii="Times" w:hAnsi="Times"/>
+          <w:sz w:val="24"/>
+          <w:szCs w:val="24"/>
+        </w:rPr>
+        <w:t>I</w:t>
+      </w:r>
+      <w:r>
+        <w:rPr>
+          <w:rFonts w:ascii="Times" w:hAnsi="Times"/>
+          <w:sz w:val="24"/>
+          <w:szCs w:val="24"/>
+        </w:rPr>
+        <w:t xml:space="preserve"> calculated monthly population counts through linear interpolation</w:t>
+      </w:r>
+      <w:r>
+        <w:rPr>
+          <w:rFonts w:ascii="Times" w:hAnsi="Times"/>
+          <w:sz w:val="24"/>
+          <w:szCs w:val="24"/>
+        </w:rPr>
+        <w:t xml:space="preserve"> as detailed in Chapter XX</w:t>
+      </w:r>
+      <w:r>
+        <w:rPr>
+          <w:rFonts w:ascii="Times" w:hAnsi="Times"/>
+          <w:sz w:val="24"/>
+          <w:szCs w:val="24"/>
+        </w:rPr>
+        <w:t>, assigning each yearly count to July.</w:t>
       </w:r>
     </w:p>
     <w:p>
       <w:pPr>
+        <w:spacing w:line="480" w:lineRule="auto"/>
+        <w:jc w:val="both"/>
+        <w:rPr>
+          <w:rFonts w:ascii="Times" w:hAnsi="Times"/>
+          <w:sz w:val="24"/>
+          <w:szCs w:val="24"/>
+        </w:rPr>
+      </w:pPr>
+      <w:r>
+        <w:rPr>
+          <w:rFonts w:ascii="Times" w:hAnsi="Times"/>
+          <w:sz w:val="24"/>
+          <w:szCs w:val="24"/>
+        </w:rPr>
+        <w:lastRenderedPageBreak/>
+        <w:t xml:space="preserve">As detailed in </w:t>
+      </w:r>
+      <w:r>
+        <w:rPr>
+          <w:rFonts w:ascii="Times" w:hAnsi="Times"/>
+          <w:sz w:val="24"/>
+          <w:szCs w:val="24"/>
+        </w:rPr>
+        <w:t>Chapter</w:t>
+      </w:r>
+      <w:r>
+        <w:rPr>
+          <w:rFonts w:ascii="Times" w:hAnsi="Times"/>
+          <w:sz w:val="24"/>
+          <w:szCs w:val="24"/>
+        </w:rPr>
+        <w:t xml:space="preserve"> XX also, </w:t>
+      </w:r>
+      <w:r>
+        <w:rPr>
+          <w:rFonts w:ascii="Times" w:hAnsi="Times"/>
+          <w:sz w:val="24"/>
+          <w:szCs w:val="24"/>
+        </w:rPr>
+        <w:t xml:space="preserve">I </w:t>
+      </w:r>
+      <w:r>
+        <w:rPr>
+          <w:rFonts w:ascii="Times" w:hAnsi="Times"/>
+          <w:sz w:val="24"/>
+          <w:szCs w:val="24"/>
+        </w:rPr>
+        <w:t>obtained data on temperature from ERA-Interim, which combines predictions from a physical model with in-situ and satellite measurements.</w:t>
+      </w:r>
+      <w:r>
+        <w:rPr>
+          <w:rFonts w:ascii="Times" w:hAnsi="Times"/>
+          <w:sz w:val="24"/>
+          <w:szCs w:val="24"/>
+        </w:rPr>
+        <w:fldChar w:fldCharType="begin" w:fldLock="1"/>
+      </w:r>
+      <w:r>
+        <w:rPr>
+          <w:rFonts w:ascii="Times" w:hAnsi="Times"/>
+          <w:sz w:val="24"/>
+          <w:szCs w:val="24"/>
+        </w:rPr>
+        <w:instrText>ADDIN CSL_CITATION {"citationItems":[{"id":"ITEM-1","itemData":{"DOI":"10.1002/qj.828","ISBN":"1477-870X","ISSN":"0035-9009","abstract":"ERA-Interim is the latest global atmospheric reanalysis produced by the European Centre for Medium-Range Weather Forecasts (ECMWF). The ERA-Interim project was conducted in part to prepare for a new atmospheric reanalysis to replace ERA-40, which will extend back to the early part of the twentieth century. This article describes the forecast model, data assimilation method, and input datasets used to produce ERA-Interim, and discusses the performance of the system. Special emphasis is placed on various difficulties encountered in the production of ERA-40, including the representation of the hydrological cycle, the quality of the stratospheric circulation, and the consistency in time of the reanalysed fields. We provide evidence for substantial improvements in each of these aspects. We also identify areas where further work is needed and describe opportunities and objectives for future reanalysis projects at ECMWF","author":[{"dropping-particle":"","family":"Dee","given":"D. P.","non-dropping-particle":"","parse-names":false,"suffix":""},{"dropping-particle":"","family":"Uppala","given":"S. M.","non-dropping-particle":"","parse-names":false,"suffix":""},{"dropping-particle":"","family":"Simmons","given":"A. J.","non-dropping-particle":"","parse-names":false,"suffix":""},{"dropping-particle":"","family":"Berrisford","given":"P.","non-dropping-particle":"","parse-names":false,"suffix":""},{"dropping-particle":"","family":"Poli","given":"P.","non-dropping-particle":"","parse-names":false,"suffix":""},{"dropping-particle":"","family":"Kobayashi","given":"S.","non-dropping-particle":"","parse-names":false,"suffix":""},{"dropping-particle":"","family":"Andrae","given":"U.","non-dropping-particle":"","parse-names":false,"suffix":""},{"dropping-particle":"","family":"Balmaseda","given":"M. A.","non-dropping-particle":"","parse-names":false,"suffix":""},{"dropping-particle":"","family":"Balsamo","given":"G.","non-dropping-particle":"","parse-names":false,"suffix":""},{"dropping-particle":"","family":"Bauer","given":"P.","non-dropping-particle":"","parse-names":false,"suffix":""},{"dropping-particle":"","family":"Bechtold","given":"P.","non-dropping-particle":"","parse-names":false,"suffix":""},{"dropping-particle":"","family":"Beljaars","given":"A. C.M. M","non-dropping-particle":"","parse-names":false,"suffix":""},{"dropping-particle":"","family":"Berg","given":"L.","non-dropping-particle":"van de","parse-names":false,"suffix":""},{"dropping-particle":"","family":"Bidlot","given":"J.","non-dropping-particle":"","parse-names":false,"suffix":""},{"dropping-particle":"","family":"Bormann","given":"N.","non-dropping-particle":"","parse-names":false,"suffix":""},{"dropping-particle":"","family":"Delsol","given":"C.","non-dropping-particle":"","parse-names":false,"suffix":""},{"dropping-particle":"","family":"Dragani","given":"R.","non-dropping-particle":"","parse-names":false,"suffix":""},{"dropping-particle":"","family":"Fuentes","given":"M.","non-dropping-particle":"","parse-names":false,"suffix":""},{"dropping-particle":"","family":"Geer","given":"A. J.","non-dropping-particle":"","parse-names":false,"suffix":""},{"dropping-particle":"","family":"Haimberger","given":"L.","non-dropping-particle":"","parse-names":false,"suffix":""},{"dropping-particle":"","family":"Healy","given":"S. B.","non-dropping-particle":"","parse-names":false,"suffix":""},{"dropping-particle":"","family":"Hersbach","given":"H.","non-dropping-particle":"","parse-names":false,"suffix":""},{"dropping-particle":"V","family":"Holm","given":"E","non-dropping-particle":"","parse-names":false,"suffix":""},{"dropping-particle":"","family":"Isaksen","given":"L.","non-dropping-particle":"","parse-names":false,"suffix":""},{"dropping-particle":"","family":"Kallberg","given":"P","non-dropping-particle":"","parse-names":false,"suffix":""},{"dropping-particle":"","family":"Koehler","given":"M","non-dropping-particle":"","parse-names":false,"suffix":""},{"dropping-particle":"","family":"Matricardi","given":"M.","non-dropping-particle":"","parse-names":false,"suffix":""},{"dropping-particle":"","family":"Mcnally","given":"A. P.","non-dropping-particle":"","parse-names":false,"suffix":""},{"dropping-particle":"","family":"Monge-Sanz","given":"B. M.","non-dropping-particle":"","parse-names":false,"suffix":""},{"dropping-particle":"","family":"Morcrette","given":"J. J.","non-dropping-particle":"","parse-names":false,"suffix":""},{"dropping-particle":"","family":"Park","given":"B. K.","non-dropping-particle":"","parse-names":false,"suffix":""},{"dropping-particle":"","family":"Peubey","given":"C.","non-dropping-particle":"","parse-names":false,"suffix":""},{"dropping-particle":"","family":"Rosnay","given":"P.","non-dropping-particle":"de","parse-names":false,"suffix":""},{"dropping-particle":"","family":"Tavolato","given":"C.","non-dropping-particle":"","parse-names":false,"suffix":""},{"dropping-particle":"","family":"Thepaut","given":"J N","non-dropping-particle":"","parse-names":false,"suffix":""},{"dropping-particle":"","family":"Vitart","given":"F.","non-dropping-particle":"","parse-names":false,"suffix":""},{"dropping-particle":"V.","family":"Hólm","given":"E.","non-dropping-particle":"","parse-names":false,"suffix":""},{"dropping-particle":"","family":"Isaksen","given":"L.","non-dropping-particle":"","parse-names":false,"suffix":""},{"dropping-particle":"","family":"Kållberg","given":"P.","non-dropping-particle":"","parse-names":false,"suffix":""},{"dropping-particle":"","family":"Köhler","given":"M.","non-dropping-particle":"","parse-names":false,"suffix":""},{"dropping-particle":"","family":"Matricardi","given":"M.","non-dropping-particle":"","parse-names":false,"suffix":""},{"dropping-particle":"","family":"Mcnally","given":"A. P.","non-dropping-particle":"","parse-names":false,"suffix":""},{"dropping-particle":"","family":"Monge-Sanz","given":"B. M.","non-dropping-particle":"","parse-names":false,"suffix":""},{"dropping-particle":"","family":"Morcrette","given":"J. J.","non-dropping-particle":"","parse-names":false,"suffix":""},{"dropping-particle":"","family":"Park","given":"B. K.","non-dropping-particle":"","parse-names":false,"suffix":""},{"dropping-particle":"","family":"Peubey","given":"C.","non-dropping-particle":"","parse-names":false,"suffix":""},{"dropping-particle":"","family":"Rosnay","given":"P.","non-dropping-particle":"de","parse-names":false,"suffix":""},{"dropping-particle":"","family":"Tavolato","given":"C.","non-dropping-particle":"","parse-names":false,"suffix":""},{"dropping-particle":"","family":"Thépaut","given":"J. N.","non-dropping-particle":"","parse-names":false,"suffix":""},{"dropping-particle":"","family":"Vitart","given":"F.","non-dropping-particle":"","parse-names":false,"suffix":""}],"container-title":"Quarterly Journal of the Royal Meteorological Society","id":"ITEM-1","issue":"656","issued":{"date-parts":[["2011"]]},"note":"From Duplicate 2 (The ERA-Interim reanalysis: configuration and performance of the data assimilation system - Dee, D P; Uppala, S M; Simmons, A J; Berrisford, P; Poli, P; Kobayashi, S; Andrae, U; Balmaseda, M A; Balsamo, G; Bauer, P; Bechtold, P; Beljaars, A C M; van de Berg, L; Bidlot, J; Bormann, N; Delsol, C; Dragani, R; Fuentes, M; Geer, A J; Haimberger, L; Healy, S B; Hersbach, H; Holm, E V; Isaksen, L; Kallberg, P; Koehler, M; Matricardi, M; McNally, A P; Monge-Sanz, B M; Morcrette, J J; Park, B K; Peubey, C; de Rosnay, P; Tavolato, C; Thepaut, J N; Vitart, F)\n\nBalsamo, Gianpaolo/I-3362-2013; de Rosnay, Patricia/M-8203-2013; Vuichard, Nicolas/A-6629-2011\nBalsamo, Gianpaolo/0000-0002-1745-3634; de Rosnay, Patricia/0000-0002-7374-3820;\nA\n3929","page":"553-597","title":"The ERA-Interim reanalysis: configuration and performance of the data assimilation system","type":"article-journal","volume":"137"},"uris":["http://www.mendeley.com/documents/?uuid=2dc32501-062e-4955-84f4-53dcfc5ad1bb"]}],"mendeley":{"formattedCitation":"&lt;sup&gt;1&lt;/sup&gt;","plainTextFormattedCitation":"1","previouslyFormattedCitation":"&lt;sup&gt;1&lt;/sup&gt;"},"properties":{"noteIndex":0},"schema":"https://github.com/citation-style-language/schema/raw/master/csl-citation.json"}</w:instrText>
+      </w:r>
+      <w:r>
+        <w:rPr>
+          <w:rFonts w:ascii="Times" w:hAnsi="Times"/>
+          <w:sz w:val="24"/>
+          <w:szCs w:val="24"/>
+        </w:rPr>
+        <w:fldChar w:fldCharType="separate"/>
+      </w:r>
+      <w:r>
+        <w:rPr>
+          <w:rFonts w:ascii="Times" w:hAnsi="Times"/>
+          <w:noProof/>
+          <w:sz w:val="24"/>
+          <w:szCs w:val="24"/>
+          <w:vertAlign w:val="superscript"/>
+        </w:rPr>
+        <w:t>1</w:t>
+      </w:r>
+      <w:r>
+        <w:rPr>
+          <w:rFonts w:ascii="Times" w:hAnsi="Times"/>
+          <w:sz w:val="24"/>
+          <w:szCs w:val="24"/>
+        </w:rPr>
+        <w:fldChar w:fldCharType="end"/>
+      </w:r>
+      <w:r>
+        <w:rPr>
+          <w:rFonts w:ascii="Times" w:hAnsi="Times"/>
+          <w:sz w:val="24"/>
+          <w:szCs w:val="24"/>
+        </w:rPr>
+        <w:t xml:space="preserve"> </w:t>
+      </w:r>
+      <w:r>
+        <w:rPr>
+          <w:rFonts w:ascii="Times" w:hAnsi="Times"/>
+          <w:sz w:val="24"/>
+          <w:szCs w:val="24"/>
+        </w:rPr>
+        <w:t>I</w:t>
+      </w:r>
+      <w:r>
+        <w:rPr>
+          <w:rFonts w:ascii="Times" w:hAnsi="Times"/>
+          <w:sz w:val="24"/>
+          <w:szCs w:val="24"/>
+        </w:rPr>
+        <w:t xml:space="preserve"> used gridded four-times-daily estimates at a resolution of 80 km to generate monthly population-weighted temperature by state throughout the analysis period. </w:t>
+      </w:r>
+    </w:p>
+    <w:p>
+      <w:pPr>
         <w:pStyle w:val="Heading2"/>
       </w:pPr>
-      <w:bookmarkStart w:id="3" w:name="_Toc4017366"/>
-      <w:r>
-        <w:t>Data</w:t>
+      <w:bookmarkStart w:id="3" w:name="_Toc4053252"/>
+      <w:r>
+        <w:t xml:space="preserve">Anomalous </w:t>
+      </w:r>
+      <w:r>
+        <w:t>temperature</w:t>
+      </w:r>
+      <w:r>
+        <w:t xml:space="preserve"> metric</w:t>
       </w:r>
       <w:bookmarkEnd w:id="3"/>
     </w:p>
@@ -1982,519 +2349,134 @@
         <w:spacing w:line="480" w:lineRule="auto"/>
         <w:jc w:val="both"/>
         <w:rPr>
-          <w:rFonts w:ascii="Times" w:hAnsi="Times"/>
-          <w:sz w:val="24"/>
-          <w:szCs w:val="24"/>
-        </w:rPr>
-      </w:pPr>
-      <w:r>
-        <w:rPr>
-          <w:rFonts w:ascii="Times" w:hAnsi="Times"/>
-          <w:sz w:val="24"/>
-          <w:szCs w:val="24"/>
-        </w:rPr>
-        <w:t>I fitted the model</w:t>
-      </w:r>
-      <w:r>
-        <w:rPr>
-          <w:rFonts w:ascii="Times" w:hAnsi="Times"/>
-          <w:sz w:val="24"/>
-          <w:szCs w:val="24"/>
-        </w:rPr>
-        <w:t xml:space="preserve"> using United States death certificate data from 1980 to 2016 </w:t>
-      </w:r>
-      <w:r>
-        <w:rPr>
-          <w:rFonts w:ascii="Times" w:hAnsi="Times"/>
-          <w:sz w:val="24"/>
-          <w:szCs w:val="24"/>
-        </w:rPr>
-        <w:t>as well as</w:t>
-      </w:r>
-      <w:r>
-        <w:rPr>
-          <w:rFonts w:ascii="Times" w:hAnsi="Times"/>
-          <w:sz w:val="24"/>
-          <w:szCs w:val="24"/>
-        </w:rPr>
+          <w:rFonts w:ascii="Times New Roman" w:hAnsi="Times New Roman"/>
+          <w:sz w:val="24"/>
+          <w:szCs w:val="24"/>
+        </w:rPr>
+      </w:pPr>
+      <w:r>
+        <w:rPr>
+          <w:rFonts w:ascii="Times New Roman" w:hAnsi="Times New Roman"/>
+          <w:sz w:val="24"/>
+          <w:szCs w:val="24"/>
+        </w:rPr>
+        <w:t xml:space="preserve">To calculate the magnitude of temperature anomaly by state and month, </w:t>
+      </w:r>
+      <w:r>
+        <w:rPr>
+          <w:rFonts w:ascii="Times New Roman" w:hAnsi="Times New Roman"/>
+          <w:sz w:val="24"/>
+          <w:szCs w:val="24"/>
+        </w:rPr>
+        <w:t>I</w:t>
+      </w:r>
+      <w:r>
+        <w:rPr>
+          <w:rFonts w:ascii="Times New Roman" w:hAnsi="Times New Roman"/>
+          <w:sz w:val="24"/>
+          <w:szCs w:val="24"/>
+        </w:rPr>
+        <w:t xml:space="preserve"> first calculated 30-year (long-term) norm temperatures (from 1980-2009) for each month in each state. </w:t>
+      </w:r>
+      <w:r>
+        <w:rPr>
+          <w:rFonts w:ascii="Times New Roman" w:hAnsi="Times New Roman"/>
+          <w:sz w:val="24"/>
+          <w:szCs w:val="24"/>
+        </w:rPr>
+        <w:t>I</w:t>
+      </w:r>
+      <w:r>
+        <w:rPr>
+          <w:rFonts w:ascii="Times New Roman" w:hAnsi="Times New Roman"/>
+          <w:sz w:val="24"/>
+          <w:szCs w:val="24"/>
+        </w:rPr>
+        <w:t xml:space="preserve"> calculated for 30 years because it is the duration used in climate assessments.</w:t>
+      </w:r>
+      <w:r>
+        <w:fldChar w:fldCharType="begin" w:fldLock="1"/>
+      </w:r>
+      <w:r>
+        <w:instrText>ADDIN CSL_CITATION {"citationItems":[{"id":"ITEM-1","itemData":{"DOI":"10.1016/C2009-0-00034-8","ISBN":"9780127329512","ISSN":"0949-1775","PMID":"21405039","abstract":"Wallace and Hobbs original edition of Atmospheric Science helped define the field nearly 30 years ago, and has served as the cornerstone for most university curriculums. Now students and professionals alike can use this updated classic to understand atmospheric phenomena in the context of the latest discoveries and technologies, and prepare themselves for more advanced study and real-life problem solving. Atmospheric Science, Second Edition, has been completely revamped in terms of content and appearance. It contains new chapters on atmospheric chemistry, the Earth system,climate, and the atmospheric boundary layer, as well as enhanced treatment of atmospheric dynamics, weather forecasting, radiative transfer, severe storms, and human impacts, such as global warming. The authors illustrate concepts with colorful state-of-the-art imagery and cover a vast amount of new information in the field. They have also developed several online materials for instructors who adopt the text.With its thorough coverage of the fundamentals, clear explanations, and extensive updates, Wallace &amp; Hobbs' Atmospheric Science, Second Edition, is the essential first step in educating today's atmospheric scientists. © 2006 Elsevier Inc. All rights reserved.","author":[{"dropping-particle":"","family":"Wallace","given":"John M.","non-dropping-particle":"","parse-names":false,"suffix":""},{"dropping-particle":"V.","family":"Hobbs","given":"Peter","non-dropping-particle":"","parse-names":false,"suffix":""}],"container-title":"Atmospheric Science: An Introductory Survey: Second Edition","id":"ITEM-1","issued":{"date-parts":[["2006"]]},"title":"Atmospheric Science: An Introductory Survey: Second Edition","type":"book"},"uris":["http://www.mendeley.com/documents/?uuid=e319ccab-3c4d-4cf7-994d-a28a24676675"]}],"mendeley":{"formattedCitation":"&lt;sup&gt;2&lt;/sup&gt;","plainTextFormattedCitation":"2","previouslyFormattedCitation":"&lt;sup&gt;2&lt;/sup&gt;"},"properties":{"noteIndex":0},"schema":"https://github.com/citation-style-language/schema/raw/master/csl-citation.json"}</w:instrText>
+      </w:r>
+      <w:r>
+        <w:fldChar w:fldCharType="separate"/>
+      </w:r>
+      <w:r>
+        <w:rPr>
+          <w:noProof/>
+          <w:vertAlign w:val="superscript"/>
+        </w:rPr>
+        <w:t>2</w:t>
+      </w:r>
+      <w:r>
+        <w:fldChar w:fldCharType="end"/>
+      </w:r>
+      <w:r>
         <w:t xml:space="preserve"> </w:t>
       </w:r>
       <w:r>
         <w:rPr>
-          <w:rFonts w:ascii="Times" w:hAnsi="Times"/>
-          <w:sz w:val="24"/>
-          <w:szCs w:val="24"/>
-        </w:rPr>
-        <w:t xml:space="preserve">temperature data for the same period from ERA-Interim, </w:t>
-      </w:r>
-      <w:r>
-        <w:rPr>
-          <w:rFonts w:ascii="Times" w:hAnsi="Times"/>
-          <w:sz w:val="24"/>
-          <w:szCs w:val="24"/>
-        </w:rPr>
-        <w:t xml:space="preserve">both of which I </w:t>
-      </w:r>
-      <w:r>
-        <w:rPr>
-          <w:rFonts w:ascii="Times" w:hAnsi="Times"/>
-          <w:sz w:val="24"/>
-          <w:szCs w:val="24"/>
-        </w:rPr>
-        <w:t>had prepared in the pre-processing steps detailed in Chapter XX.</w:t>
-      </w:r>
-      <w:r>
-        <w:rPr>
-          <w:rFonts w:ascii="Times" w:hAnsi="Times"/>
-          <w:sz w:val="24"/>
-          <w:szCs w:val="24"/>
-        </w:rPr>
-        <w:t xml:space="preserve"> In total, there were XX million deaths, including information on the decedents’</w:t>
-      </w:r>
-      <w:r>
-        <w:rPr>
-          <w:rFonts w:ascii="Times" w:hAnsi="Times"/>
-          <w:sz w:val="24"/>
-          <w:szCs w:val="24"/>
-        </w:rPr>
-        <w:t xml:space="preserve"> age, </w:t>
-      </w:r>
-      <w:r>
-        <w:rPr>
-          <w:rFonts w:ascii="Times" w:hAnsi="Times"/>
-          <w:sz w:val="24"/>
-          <w:szCs w:val="24"/>
-        </w:rPr>
-        <w:t>sex, county and state of residence,</w:t>
-      </w:r>
-      <w:r>
-        <w:rPr>
-          <w:rFonts w:ascii="Times" w:hAnsi="Times"/>
-          <w:sz w:val="24"/>
-          <w:szCs w:val="24"/>
-        </w:rPr>
-        <w:t xml:space="preserve"> as well as</w:t>
-      </w:r>
-      <w:r>
-        <w:rPr>
-          <w:rFonts w:ascii="Times" w:hAnsi="Times"/>
-          <w:sz w:val="24"/>
-          <w:szCs w:val="24"/>
-        </w:rPr>
-        <w:t xml:space="preserve"> </w:t>
-      </w:r>
-      <w:r>
-        <w:rPr>
-          <w:rFonts w:ascii="Times" w:hAnsi="Times"/>
-          <w:sz w:val="24"/>
-          <w:szCs w:val="24"/>
-        </w:rPr>
-        <w:t>month and year of death</w:t>
-      </w:r>
-      <w:r>
-        <w:rPr>
-          <w:rFonts w:ascii="Times" w:hAnsi="Times"/>
-          <w:sz w:val="24"/>
-          <w:szCs w:val="24"/>
-        </w:rPr>
-        <w:t>.</w:t>
+          <w:rFonts w:ascii="Times New Roman" w:hAnsi="Times New Roman"/>
+          <w:sz w:val="24"/>
+          <w:szCs w:val="24"/>
+        </w:rPr>
+        <w:t>I</w:t>
+      </w:r>
+      <w:r>
+        <w:rPr>
+          <w:rFonts w:ascii="Times New Roman" w:hAnsi="Times New Roman"/>
+          <w:sz w:val="24"/>
+          <w:szCs w:val="24"/>
+        </w:rPr>
+        <w:t xml:space="preserve"> subtracted these long-term norm temperatures from respective monthly temperature values to generate a temperature anomaly time series for each month and year in each state </w:t>
+      </w:r>
+      <w:commentRangeStart w:id="4"/>
+      <w:r>
+        <w:rPr>
+          <w:rFonts w:ascii="Times New Roman" w:hAnsi="Times New Roman"/>
+          <w:sz w:val="24"/>
+          <w:szCs w:val="24"/>
+        </w:rPr>
+        <w:t xml:space="preserve">(Figure XX). </w:t>
+      </w:r>
+      <w:commentRangeEnd w:id="4"/>
+      <w:r>
+        <w:rPr>
+          <w:rStyle w:val="CommentReference"/>
+          <w:rFonts w:ascii="Times New Roman" w:eastAsiaTheme="minorHAnsi" w:hAnsi="Times New Roman"/>
+        </w:rPr>
+        <w:commentReference w:id="4"/>
+      </w:r>
+      <w:r>
+        <w:rPr>
+          <w:rFonts w:ascii="Times New Roman" w:hAnsi="Times New Roman"/>
+          <w:sz w:val="24"/>
+          <w:szCs w:val="24"/>
+        </w:rPr>
+        <w:t>The temperature anomaly metric measures the extent that temperature experienced in a specific month, year and state is warmer or cooler than the long-term norm to which the population of each state has acclimatised. These values can be different for neighbouring months in the same state, and neighbouring states in the same month.</w:t>
       </w:r>
     </w:p>
     <w:p>
       <w:pPr>
-        <w:spacing w:line="480" w:lineRule="auto"/>
-        <w:jc w:val="both"/>
-        <w:rPr>
-          <w:rFonts w:ascii="Times" w:hAnsi="Times"/>
-          <w:sz w:val="24"/>
-          <w:szCs w:val="24"/>
-        </w:rPr>
-      </w:pPr>
-      <w:r>
-        <w:rPr>
-          <w:rFonts w:ascii="Times" w:hAnsi="Times"/>
-          <w:sz w:val="24"/>
-          <w:szCs w:val="24"/>
-        </w:rPr>
-        <w:t>The underlying cause of death was coded according to the international classification of diseases (ICD) system (9</w:t>
-      </w:r>
-      <w:r>
-        <w:rPr>
-          <w:rFonts w:ascii="Times" w:hAnsi="Times"/>
-          <w:sz w:val="24"/>
-          <w:szCs w:val="24"/>
-          <w:vertAlign w:val="superscript"/>
-        </w:rPr>
-        <w:t>th</w:t>
-      </w:r>
-      <w:r>
-        <w:rPr>
-          <w:rFonts w:ascii="Times" w:hAnsi="Times"/>
-          <w:sz w:val="24"/>
-          <w:szCs w:val="24"/>
-        </w:rPr>
-        <w:t xml:space="preserve"> revision from 1980 to 1998 and 10</w:t>
-      </w:r>
-      <w:r>
-        <w:rPr>
-          <w:rFonts w:ascii="Times" w:hAnsi="Times"/>
-          <w:sz w:val="24"/>
-          <w:szCs w:val="24"/>
-          <w:vertAlign w:val="superscript"/>
-        </w:rPr>
-        <w:t>th</w:t>
-      </w:r>
-      <w:r>
-        <w:rPr>
-          <w:rFonts w:ascii="Times" w:hAnsi="Times"/>
-          <w:sz w:val="24"/>
-          <w:szCs w:val="24"/>
-        </w:rPr>
-        <w:t xml:space="preserve"> revision thereafter). </w:t>
-      </w:r>
-      <w:r>
-        <w:rPr>
-          <w:rFonts w:ascii="Times" w:hAnsi="Times"/>
-          <w:sz w:val="24"/>
-          <w:szCs w:val="24"/>
-        </w:rPr>
-        <w:t>I mapped each death certificate to one of XX collectively exhaustive and mutually exclusive underlying causes of death (Table XX</w:t>
-      </w:r>
-      <w:r>
-        <w:rPr>
-          <w:rFonts w:ascii="Times" w:hAnsi="Times"/>
-          <w:sz w:val="24"/>
-          <w:szCs w:val="24"/>
-        </w:rPr>
-        <w:t>).</w:t>
-      </w:r>
-    </w:p>
-    <w:p>
-      <w:pPr>
-        <w:spacing w:line="480" w:lineRule="auto"/>
-        <w:jc w:val="both"/>
-        <w:rPr>
-          <w:rFonts w:ascii="Times" w:hAnsi="Times"/>
-          <w:sz w:val="24"/>
-          <w:szCs w:val="24"/>
-        </w:rPr>
-      </w:pPr>
-      <w:r>
-        <w:rPr>
-          <w:rFonts w:ascii="Times" w:hAnsi="Times"/>
-          <w:sz w:val="24"/>
-          <w:szCs w:val="24"/>
-        </w:rPr>
-        <w:t>I</w:t>
-      </w:r>
-      <w:r>
-        <w:rPr>
-          <w:rFonts w:ascii="Times" w:hAnsi="Times"/>
-          <w:sz w:val="24"/>
-          <w:szCs w:val="24"/>
-        </w:rPr>
-        <w:t xml:space="preserve"> used data on deaths by sex, age, underlying cause of death and state of residence in the contiguous USA from 1980 to 2016 through the National Center for Health Statistics (NCHS) (https://www.cdc.gov/nchs/nvss/dvs_data_release.htm) and on population from the NCHS bridged-race dataset for 1990 to 2016 (https://www.cdc.gov/nchs/nvss/bridged_race.htm) and from the US Census Bureau prior to 1990 (https://www.census.gov/data/tables/time-series/demo/popest/1980s-county.html). </w:t>
-      </w:r>
-      <w:r>
-        <w:rPr>
-          <w:rFonts w:ascii="Times" w:hAnsi="Times"/>
-          <w:sz w:val="24"/>
-          <w:szCs w:val="24"/>
-        </w:rPr>
-        <w:t>I</w:t>
-      </w:r>
-      <w:r>
-        <w:rPr>
-          <w:rFonts w:ascii="Times" w:hAnsi="Times"/>
-          <w:sz w:val="24"/>
-          <w:szCs w:val="24"/>
-        </w:rPr>
-        <w:t xml:space="preserve"> calculated monthly population counts through linear interpolation</w:t>
-      </w:r>
-      <w:r>
-        <w:rPr>
-          <w:rFonts w:ascii="Times" w:hAnsi="Times"/>
-          <w:sz w:val="24"/>
-          <w:szCs w:val="24"/>
-        </w:rPr>
-        <w:t xml:space="preserve"> as detailed in Chapter XX</w:t>
-      </w:r>
-      <w:r>
-        <w:rPr>
-          <w:rFonts w:ascii="Times" w:hAnsi="Times"/>
-          <w:sz w:val="24"/>
-          <w:szCs w:val="24"/>
-        </w:rPr>
-        <w:t>, assigning each yearly count to July.</w:t>
-      </w:r>
-    </w:p>
-    <w:p>
-      <w:pPr>
-        <w:spacing w:line="480" w:lineRule="auto"/>
-        <w:jc w:val="both"/>
-        <w:rPr>
-          <w:rFonts w:ascii="Times" w:hAnsi="Times"/>
-          <w:sz w:val="24"/>
-          <w:szCs w:val="24"/>
-        </w:rPr>
-      </w:pPr>
-      <w:r>
-        <w:rPr>
-          <w:rFonts w:ascii="Times" w:hAnsi="Times"/>
-          <w:sz w:val="24"/>
-          <w:szCs w:val="24"/>
-        </w:rPr>
-        <w:lastRenderedPageBreak/>
-        <w:t xml:space="preserve">As detailed in </w:t>
-      </w:r>
-      <w:r>
-        <w:rPr>
-          <w:rFonts w:ascii="Times" w:hAnsi="Times"/>
-          <w:sz w:val="24"/>
-          <w:szCs w:val="24"/>
-        </w:rPr>
-        <w:t>Chapter</w:t>
-      </w:r>
-      <w:r>
-        <w:rPr>
-          <w:rFonts w:ascii="Times" w:hAnsi="Times"/>
-          <w:sz w:val="24"/>
-          <w:szCs w:val="24"/>
-        </w:rPr>
-        <w:t xml:space="preserve"> XX also, </w:t>
-      </w:r>
-      <w:r>
-        <w:rPr>
-          <w:rFonts w:ascii="Times" w:hAnsi="Times"/>
-          <w:sz w:val="24"/>
-          <w:szCs w:val="24"/>
-        </w:rPr>
-        <w:t xml:space="preserve">I </w:t>
-      </w:r>
-      <w:r>
-        <w:rPr>
-          <w:rFonts w:ascii="Times" w:hAnsi="Times"/>
-          <w:sz w:val="24"/>
-          <w:szCs w:val="24"/>
-        </w:rPr>
-        <w:t>obtained data on temperature from ERA-Interim, which combines predictions from a physical model with in-situ and satellite measurements.</w:t>
-      </w:r>
-      <w:r>
-        <w:rPr>
-          <w:rFonts w:ascii="Times" w:hAnsi="Times"/>
-          <w:sz w:val="24"/>
-          <w:szCs w:val="24"/>
-        </w:rPr>
-        <w:fldChar w:fldCharType="begin" w:fldLock="1"/>
-      </w:r>
-      <w:r>
-        <w:rPr>
-          <w:rFonts w:ascii="Times" w:hAnsi="Times"/>
-          <w:sz w:val="24"/>
-          <w:szCs w:val="24"/>
-        </w:rPr>
-        <w:instrText>ADDIN CSL_CITATION {"citationItems":[{"id":"ITEM-1","itemData":{"DOI":"10.1002/qj.828","ISBN":"1477-870X","ISSN":"0035-9009","abstract":"ERA-Interim is the latest global atmospheric reanalysis produced by the European Centre for Medium-Range Weather Forecasts (ECMWF). The ERA-Interim project was conducted in part to prepare for a new atmospheric reanalysis to replace ERA-40, which will extend back to the early part of the twentieth century. This article describes the forecast model, data assimilation method, and input datasets used to produce ERA-Interim, and discusses the performance of the system. Special emphasis is placed on various difficulties encountered in the production of ERA-40, including the representation of the hydrological cycle, the quality of the stratospheric circulation, and the consistency in time of the reanalysed fields. We provide evidence for substantial improvements in each of these aspects. We also identify areas where further work is needed and describe opportunities and objectives for future reanalysis projects at ECMWF","author":[{"dropping-particle":"","family":"Dee","given":"D. P.","non-dropping-particle":"","parse-names":false,"suffix":""},{"dropping-particle":"","family":"Uppala","given":"S. M.","non-dropping-particle":"","parse-names":false,"suffix":""},{"dropping-particle":"","family":"Simmons","given":"A. J.","non-dropping-particle":"","parse-names":false,"suffix":""},{"dropping-particle":"","family":"Berrisford","given":"P.","non-dropping-particle":"","parse-names":false,"suffix":""},{"dropping-particle":"","family":"Poli","given":"P.","non-dropping-particle":"","parse-names":false,"suffix":""},{"dropping-particle":"","family":"Kobayashi","given":"S.","non-dropping-particle":"","parse-names":false,"suffix":""},{"dropping-particle":"","family":"Andrae","given":"U.","non-dropping-particle":"","parse-names":false,"suffix":""},{"dropping-particle":"","family":"Balmaseda","given":"M. A.","non-dropping-particle":"","parse-names":false,"suffix":""},{"dropping-particle":"","family":"Balsamo","given":"G.","non-dropping-particle":"","parse-names":false,"suffix":""},{"dropping-particle":"","family":"Bauer","given":"P.","non-dropping-particle":"","parse-names":false,"suffix":""},{"dropping-particle":"","family":"Bechtold","given":"P.","non-dropping-particle":"","parse-names":false,"suffix":""},{"dropping-particle":"","family":"Beljaars","given":"A. C.M. M","non-dropping-particle":"","parse-names":false,"suffix":""},{"dropping-particle":"","family":"Berg","given":"L.","non-dropping-particle":"van de","parse-names":false,"suffix":""},{"dropping-particle":"","family":"Bidlot","given":"J.","non-dropping-particle":"","parse-names":false,"suffix":""},{"dropping-particle":"","family":"Bormann","given":"N.","non-dropping-particle":"","parse-names":false,"suffix":""},{"dropping-particle":"","family":"Delsol","given":"C.","non-dropping-particle":"","parse-names":false,"suffix":""},{"dropping-particle":"","family":"Dragani","given":"R.","non-dropping-particle":"","parse-names":false,"suffix":""},{"dropping-particle":"","family":"Fuentes","given":"M.","non-dropping-particle":"","parse-names":false,"suffix":""},{"dropping-particle":"","family":"Geer","given":"A. J.","non-dropping-particle":"","parse-names":false,"suffix":""},{"dropping-particle":"","family":"Haimberger","given":"L.","non-dropping-particle":"","parse-names":false,"suffix":""},{"dropping-particle":"","family":"Healy","given":"S. B.","non-dropping-particle":"","parse-names":false,"suffix":""},{"dropping-particle":"","family":"Hersbach","given":"H.","non-dropping-particle":"","parse-names":false,"suffix":""},{"dropping-particle":"V","family":"Holm","given":"E","non-dropping-particle":"","parse-names":false,"suffix":""},{"dropping-particle":"","family":"Isaksen","given":"L.","non-dropping-particle":"","parse-names":false,"suffix":""},{"dropping-particle":"","family":"Kallberg","given":"P","non-dropping-particle":"","parse-names":false,"suffix":""},{"dropping-particle":"","family":"Koehler","given":"M","non-dropping-particle":"","parse-names":false,"suffix":""},{"dropping-particle":"","family":"Matricardi","given":"M.","non-dropping-particle":"","parse-names":false,"suffix":""},{"dropping-particle":"","family":"Mcnally","given":"A. P.","non-dropping-particle":"","parse-names":false,"suffix":""},{"dropping-particle":"","family":"Monge-Sanz","given":"B. M.","non-dropping-particle":"","parse-names":false,"suffix":""},{"dropping-particle":"","family":"Morcrette","given":"J. J.","non-dropping-particle":"","parse-names":false,"suffix":""},{"dropping-particle":"","family":"Park","given":"B. K.","non-dropping-particle":"","parse-names":false,"suffix":""},{"dropping-particle":"","family":"Peubey","given":"C.","non-dropping-particle":"","parse-names":false,"suffix":""},{"dropping-particle":"","family":"Rosnay","given":"P.","non-dropping-particle":"de","parse-names":false,"suffix":""},{"dropping-particle":"","family":"Tavolato","given":"C.","non-dropping-particle":"","parse-names":false,"suffix":""},{"dropping-particle":"","family":"Thepaut","given":"J N","non-dropping-particle":"","parse-names":false,"suffix":""},{"dropping-particle":"","family":"Vitart","given":"F.","non-dropping-particle":"","parse-names":false,"suffix":""},{"dropping-particle":"V.","family":"Hólm","given":"E.","non-dropping-particle":"","parse-names":false,"suffix":""},{"dropping-particle":"","family":"Isaksen","given":"L.","non-dropping-particle":"","parse-names":false,"suffix":""},{"dropping-particle":"","family":"Kållberg","given":"P.","non-dropping-particle":"","parse-names":false,"suffix":""},{"dropping-particle":"","family":"Köhler","given":"M.","non-dropping-particle":"","parse-names":false,"suffix":""},{"dropping-particle":"","family":"Matricardi","given":"M.","non-dropping-particle":"","parse-names":false,"suffix":""},{"dropping-particle":"","family":"Mcnally","given":"A. P.","non-dropping-particle":"","parse-names":false,"suffix":""},{"dropping-particle":"","family":"Monge-Sanz","given":"B. M.","non-dropping-particle":"","parse-names":false,"suffix":""},{"dropping-particle":"","family":"Morcrette","given":"J. J.","non-dropping-particle":"","parse-names":false,"suffix":""},{"dropping-particle":"","family":"Park","given":"B. K.","non-dropping-particle":"","parse-names":false,"suffix":""},{"dropping-particle":"","family":"Peubey","given":"C.","non-dropping-particle":"","parse-names":false,"suffix":""},{"dropping-particle":"","family":"Rosnay","given":"P.","non-dropping-particle":"de","parse-names":false,"suffix":""},{"dropping-particle":"","family":"Tavolato","given":"C.","non-dropping-particle":"","parse-names":false,"suffix":""},{"dropping-particle":"","family":"Thépaut","given":"J. N.","non-dropping-particle":"","parse-names":false,"suffix":""},{"dropping-particle":"","family":"Vitart","given":"F.","non-dropping-particle":"","parse-names":false,"suffix":""}],"container-title":"Quarterly Journal of the Royal Meteorological Society","id":"ITEM-1","issue":"656","issued":{"date-parts":[["2011"]]},"note":"From Duplicate 2 (The ERA-Interim reanalysis: configuration and performance of the data assimilation system - Dee, D P; Uppala, S M; Simmons, A J; Berrisford, P; Poli, P; Kobayashi, S; Andrae, U; Balmaseda, M A; Balsamo, G; Bauer, P; Bechtold, P; Beljaars, A C M; van de Berg, L; Bidlot, J; Bormann, N; Delsol, C; Dragani, R; Fuentes, M; Geer, A J; Haimberger, L; Healy, S B; Hersbach, H; Holm, E V; Isaksen, L; Kallberg, P; Koehler, M; Matricardi, M; McNally, A P; Monge-Sanz, B M; Morcrette, J J; Park, B K; Peubey, C; de Rosnay, P; Tavolato, C; Thepaut, J N; Vitart, F)\n\nBalsamo, Gianpaolo/I-3362-2013; de Rosnay, Patricia/M-8203-2013; Vuichard, Nicolas/A-6629-2011\nBalsamo, Gianpaolo/0000-0002-1745-3634; de Rosnay, Patricia/0000-0002-7374-3820;\nA\n3929","page":"553-597","title":"The ERA-Interim reanalysis: configuration and performance of the data assimilation system","type":"article-journal","volume":"137"},"uris":["http://www.mendeley.com/documents/?uuid=2dc32501-062e-4955-84f4-53dcfc5ad1bb"]}],"mendeley":{"formattedCitation":"&lt;sup&gt;1&lt;/sup&gt;","plainTextFormattedCitation":"1","previouslyFormattedCitation":"&lt;sup&gt;1&lt;/sup&gt;"},"properties":{"noteIndex":0},"schema":"https://github.com/citation-style-language/schema/raw/master/csl-citation.json"}</w:instrText>
-      </w:r>
-      <w:r>
-        <w:rPr>
-          <w:rFonts w:ascii="Times" w:hAnsi="Times"/>
-          <w:sz w:val="24"/>
-          <w:szCs w:val="24"/>
-        </w:rPr>
-        <w:fldChar w:fldCharType="separate"/>
-      </w:r>
-      <w:r>
-        <w:rPr>
-          <w:rFonts w:ascii="Times" w:hAnsi="Times"/>
-          <w:noProof/>
-          <w:sz w:val="24"/>
-          <w:szCs w:val="24"/>
-          <w:vertAlign w:val="superscript"/>
-        </w:rPr>
-        <w:t>1</w:t>
-      </w:r>
-      <w:r>
-        <w:rPr>
-          <w:rFonts w:ascii="Times" w:hAnsi="Times"/>
-          <w:sz w:val="24"/>
-          <w:szCs w:val="24"/>
-        </w:rPr>
-        <w:fldChar w:fldCharType="end"/>
-      </w:r>
-      <w:r>
-        <w:rPr>
-          <w:rFonts w:ascii="Times" w:hAnsi="Times"/>
-          <w:sz w:val="24"/>
-          <w:szCs w:val="24"/>
-        </w:rPr>
-        <w:t xml:space="preserve"> </w:t>
-      </w:r>
-      <w:r>
-        <w:rPr>
-          <w:rFonts w:ascii="Times" w:hAnsi="Times"/>
-          <w:sz w:val="24"/>
-          <w:szCs w:val="24"/>
-        </w:rPr>
-        <w:t>I</w:t>
-      </w:r>
-      <w:r>
-        <w:rPr>
-          <w:rFonts w:ascii="Times" w:hAnsi="Times"/>
-          <w:sz w:val="24"/>
-          <w:szCs w:val="24"/>
-        </w:rPr>
-        <w:t xml:space="preserve"> used gridded four-times-daily estimates at a resolution of 80 km to generate monthly population-weighted temperature by state throughout the analysis period. </w:t>
-      </w:r>
-    </w:p>
-    <w:p>
-      <w:pPr>
         <w:pStyle w:val="Heading2"/>
       </w:pPr>
-      <w:bookmarkStart w:id="4" w:name="_Toc4017367"/>
-      <w:r>
-        <w:t xml:space="preserve">Anomalous </w:t>
-      </w:r>
-      <w:r>
-        <w:t>temperature</w:t>
-      </w:r>
-      <w:r>
-        <w:t xml:space="preserve"> metric</w:t>
-      </w:r>
-      <w:bookmarkEnd w:id="4"/>
-    </w:p>
-    <w:p>
-      <w:pPr>
-        <w:spacing w:line="480" w:lineRule="auto"/>
-        <w:jc w:val="both"/>
-        <w:rPr>
-          <w:rFonts w:ascii="Times New Roman" w:hAnsi="Times New Roman"/>
-          <w:sz w:val="24"/>
-          <w:szCs w:val="24"/>
-        </w:rPr>
-      </w:pPr>
-      <w:r>
-        <w:rPr>
-          <w:rFonts w:ascii="Times New Roman" w:hAnsi="Times New Roman"/>
-          <w:sz w:val="24"/>
-          <w:szCs w:val="24"/>
-        </w:rPr>
-        <w:t xml:space="preserve">To calculate the magnitude of temperature anomaly by state and month, </w:t>
-      </w:r>
-      <w:r>
-        <w:rPr>
-          <w:rFonts w:ascii="Times New Roman" w:hAnsi="Times New Roman"/>
-          <w:sz w:val="24"/>
-          <w:szCs w:val="24"/>
-        </w:rPr>
-        <w:t>I</w:t>
-      </w:r>
-      <w:r>
-        <w:rPr>
-          <w:rFonts w:ascii="Times New Roman" w:hAnsi="Times New Roman"/>
-          <w:sz w:val="24"/>
-          <w:szCs w:val="24"/>
-        </w:rPr>
-        <w:t xml:space="preserve"> first calculated 30-year (long-term) norm temperatures (from 1980-2009) for each month in each state. </w:t>
-      </w:r>
-      <w:r>
-        <w:rPr>
-          <w:rFonts w:ascii="Times New Roman" w:hAnsi="Times New Roman"/>
-          <w:sz w:val="24"/>
-          <w:szCs w:val="24"/>
-        </w:rPr>
-        <w:t>I</w:t>
-      </w:r>
-      <w:r>
-        <w:rPr>
-          <w:rFonts w:ascii="Times New Roman" w:hAnsi="Times New Roman"/>
-          <w:sz w:val="24"/>
-          <w:szCs w:val="24"/>
-        </w:rPr>
-        <w:t xml:space="preserve"> calculated for 30 years because it is the duration used in climate assessments.</w:t>
-      </w:r>
-      <w:r>
-        <w:fldChar w:fldCharType="begin" w:fldLock="1"/>
-      </w:r>
-      <w:r>
-        <w:instrText>ADDIN CSL_CITATION {"citationItems":[{"id":"ITEM-1","itemData":{"DOI":"10.1016/C2009-0-00034-8","ISBN":"9780127329512","ISSN":"0949-1775","PMID":"21405039","abstract":"Wallace and Hobbs original edition of Atmospheric Science helped define the field nearly 30 years ago, and has served as the cornerstone for most university curriculums. Now students and professionals alike can use this updated classic to understand atmospheric phenomena in the context of the latest discoveries and technologies, and prepare themselves for more advanced study and real-life problem solving. Atmospheric Science, Second Edition, has been completely revamped in terms of content and appearance. It contains new chapters on atmospheric chemistry, the Earth system,climate, and the atmospheric boundary layer, as well as enhanced treatment of atmospheric dynamics, weather forecasting, radiative transfer, severe storms, and human impacts, such as global warming. The authors illustrate concepts with colorful state-of-the-art imagery and cover a vast amount of new information in the field. They have also developed several online materials for instructors who adopt the text.With its thorough coverage of the fundamentals, clear explanations, and extensive updates, Wallace &amp; Hobbs' Atmospheric Science, Second Edition, is the essential first step in educating today's atmospheric scientists. © 2006 Elsevier Inc. All rights reserved.","author":[{"dropping-particle":"","family":"Wallace","given":"John M.","non-dropping-particle":"","parse-names":false,"suffix":""},{"dropping-particle":"V.","family":"Hobbs","given":"Peter","non-dropping-particle":"","parse-names":false,"suffix":""}],"container-title":"Atmospheric Science: An Introductory Survey: Second Edition","id":"ITEM-1","issued":{"date-parts":[["2006"]]},"title":"Atmospheric Science: An Introductory Survey: Second Edition","type":"book"},"uris":["http://www.mendeley.com/documents/?uuid=e319ccab-3c4d-4cf7-994d-a28a24676675"]}],"mendeley":{"formattedCitation":"&lt;sup&gt;2&lt;/sup&gt;","plainTextFormattedCitation":"2","previouslyFormattedCitation":"&lt;sup&gt;2&lt;/sup&gt;"},"properties":{"noteIndex":0},"schema":"https://github.com/citation-style-language/schema/raw/master/csl-citation.json"}</w:instrText>
-      </w:r>
-      <w:r>
-        <w:fldChar w:fldCharType="separate"/>
-      </w:r>
-      <w:r>
-        <w:rPr>
-          <w:noProof/>
-          <w:vertAlign w:val="superscript"/>
-        </w:rPr>
-        <w:t>2</w:t>
-      </w:r>
-      <w:r>
-        <w:fldChar w:fldCharType="end"/>
-      </w:r>
-      <w:r>
-        <w:t xml:space="preserve"> </w:t>
-      </w:r>
-      <w:r>
-        <w:rPr>
-          <w:rFonts w:ascii="Times New Roman" w:hAnsi="Times New Roman"/>
-          <w:sz w:val="24"/>
-          <w:szCs w:val="24"/>
-        </w:rPr>
-        <w:t>I</w:t>
-      </w:r>
-      <w:r>
-        <w:rPr>
-          <w:rFonts w:ascii="Times New Roman" w:hAnsi="Times New Roman"/>
-          <w:sz w:val="24"/>
-          <w:szCs w:val="24"/>
-        </w:rPr>
-        <w:t xml:space="preserve"> subtracted these long-term norm temperatures from respective monthly temperature values to generate a temperature anomaly time series for each month and year in each state </w:t>
-      </w:r>
-      <w:commentRangeStart w:id="5"/>
-      <w:r>
-        <w:rPr>
-          <w:rFonts w:ascii="Times New Roman" w:hAnsi="Times New Roman"/>
-          <w:sz w:val="24"/>
-          <w:szCs w:val="24"/>
-        </w:rPr>
-        <w:t xml:space="preserve">(Figure XX). </w:t>
-      </w:r>
-      <w:commentRangeEnd w:id="5"/>
-      <w:r>
-        <w:rPr>
-          <w:rStyle w:val="CommentReference"/>
-          <w:rFonts w:ascii="Times New Roman" w:eastAsiaTheme="minorHAnsi" w:hAnsi="Times New Roman"/>
-        </w:rPr>
-        <w:commentReference w:id="5"/>
-      </w:r>
-      <w:r>
-        <w:rPr>
-          <w:rFonts w:ascii="Times New Roman" w:hAnsi="Times New Roman"/>
-          <w:sz w:val="24"/>
-          <w:szCs w:val="24"/>
-        </w:rPr>
-        <w:t>The temperature anomaly metric measures the extent that temperature experienced in a specific month, year and state is warmer or cooler than the long-term norm to which the population of each state has acclimatised. These values can be different for neighbouring months in the same state, and neighbouring states in the same month.</w:t>
-      </w:r>
-    </w:p>
-    <w:p>
-      <w:pPr>
-        <w:pStyle w:val="Heading2"/>
-      </w:pPr>
-      <w:bookmarkStart w:id="6" w:name="_Toc4017368"/>
-      <w:commentRangeStart w:id="7"/>
+      <w:bookmarkStart w:id="5" w:name="_Toc4053253"/>
+      <w:commentRangeStart w:id="6"/>
       <w:r>
         <w:t>Model specification</w:t>
       </w:r>
-      <w:commentRangeEnd w:id="7"/>
+      <w:commentRangeEnd w:id="6"/>
       <w:r>
         <w:rPr>
           <w:rStyle w:val="CommentReference"/>
           <w:rFonts w:asciiTheme="minorHAnsi" w:eastAsiaTheme="minorHAnsi" w:hAnsiTheme="minorHAnsi" w:cstheme="minorBidi"/>
           <w:color w:val="auto"/>
         </w:rPr>
-        <w:commentReference w:id="7"/>
-      </w:r>
-      <w:bookmarkEnd w:id="6"/>
+        <w:commentReference w:id="6"/>
+      </w:r>
+      <w:bookmarkEnd w:id="5"/>
     </w:p>
     <w:p>
       <w:pPr>
@@ -4139,7 +4121,7 @@
         </w:rPr>
         <w:t xml:space="preserve"> The model parameters and their priors from Equation XX are included in </w:t>
       </w:r>
-      <w:commentRangeStart w:id="8"/>
+      <w:commentRangeStart w:id="7"/>
       <w:r>
         <w:rPr>
           <w:rFonts w:ascii="Times New Roman" w:hAnsi="Times New Roman"/>
@@ -4148,13 +4130,13 @@
         </w:rPr>
         <w:t xml:space="preserve">Table XX and Table XX </w:t>
       </w:r>
-      <w:commentRangeEnd w:id="8"/>
+      <w:commentRangeEnd w:id="7"/>
       <w:r>
         <w:rPr>
           <w:rStyle w:val="CommentReference"/>
           <w:rFonts w:asciiTheme="minorHAnsi" w:eastAsiaTheme="minorHAnsi" w:hAnsiTheme="minorHAnsi" w:cstheme="minorBidi"/>
         </w:rPr>
-        <w:commentReference w:id="8"/>
+        <w:commentReference w:id="7"/>
       </w:r>
       <w:r>
         <w:rPr>
@@ -4169,11 +4151,11 @@
       <w:pPr>
         <w:pStyle w:val="Heading3"/>
       </w:pPr>
-      <w:bookmarkStart w:id="9" w:name="_Toc4017369"/>
+      <w:bookmarkStart w:id="8" w:name="_Toc4053254"/>
       <w:r>
         <w:t>Overall and month terms</w:t>
       </w:r>
-      <w:bookmarkEnd w:id="9"/>
+      <w:bookmarkEnd w:id="8"/>
     </w:p>
     <w:p>
       <w:pPr>
@@ -4507,11 +4489,11 @@
       <w:pPr>
         <w:pStyle w:val="Heading3"/>
       </w:pPr>
-      <w:bookmarkStart w:id="10" w:name="_Toc4017370"/>
+      <w:bookmarkStart w:id="9" w:name="_Toc4053255"/>
       <w:r>
         <w:t>State terms</w:t>
       </w:r>
-      <w:bookmarkEnd w:id="10"/>
+      <w:bookmarkEnd w:id="9"/>
     </w:p>
     <w:p>
       <w:pPr>
@@ -4696,11 +4678,11 @@
       <w:pPr>
         <w:pStyle w:val="Heading3"/>
       </w:pPr>
-      <w:bookmarkStart w:id="11" w:name="_Toc4017371"/>
+      <w:bookmarkStart w:id="10" w:name="_Toc4053256"/>
       <w:r>
         <w:t>Interaction terms and non-linear time trends</w:t>
       </w:r>
-      <w:bookmarkEnd w:id="11"/>
+      <w:bookmarkEnd w:id="10"/>
     </w:p>
     <w:p>
       <w:pPr>
@@ -4997,14 +4979,14 @@
       <w:pPr>
         <w:pStyle w:val="Heading3"/>
       </w:pPr>
-      <w:bookmarkStart w:id="12" w:name="_Toc4017372"/>
+      <w:bookmarkStart w:id="11" w:name="_Toc4053257"/>
       <w:r>
         <w:rPr>
           <w:lang w:val="en-US"/>
         </w:rPr>
         <w:t>Temperature anomaly term</w:t>
       </w:r>
-      <w:bookmarkEnd w:id="12"/>
+      <w:bookmarkEnd w:id="11"/>
     </w:p>
     <w:p>
       <w:pPr>
@@ -5303,6 +5285,16 @@
     </w:p>
     <w:p>
       <w:pPr>
+        <w:pStyle w:val="Heading3"/>
+      </w:pPr>
+      <w:r>
+        <w:t>Calculating uncertainty from draw level</w:t>
+      </w:r>
+      <w:bookmarkStart w:id="12" w:name="_GoBack"/>
+      <w:bookmarkEnd w:id="12"/>
+    </w:p>
+    <w:p>
+      <w:pPr>
         <w:spacing w:line="480" w:lineRule="auto"/>
         <w:jc w:val="both"/>
         <w:rPr>
@@ -5376,7 +5368,7 @@
       <w:pPr>
         <w:pStyle w:val="Heading2"/>
       </w:pPr>
-      <w:bookmarkStart w:id="13" w:name="_Toc4017373"/>
+      <w:bookmarkStart w:id="13" w:name="_Toc4053258"/>
       <w:r>
         <w:t>Highlighting</w:t>
       </w:r>
@@ -5478,7 +5470,7 @@
       <w:pPr>
         <w:pStyle w:val="Heading3"/>
       </w:pPr>
-      <w:bookmarkStart w:id="14" w:name="_Toc4017374"/>
+      <w:bookmarkStart w:id="14" w:name="_Toc4053259"/>
       <w:r>
         <w:t>State random walk over time</w:t>
       </w:r>
@@ -6658,7 +6650,7 @@
       <w:pPr>
         <w:pStyle w:val="Heading3"/>
       </w:pPr>
-      <w:bookmarkStart w:id="16" w:name="_Toc4017375"/>
+      <w:bookmarkStart w:id="16" w:name="_Toc4053260"/>
       <w:r>
         <w:t>Temperature anomaly coefficient structure</w:t>
       </w:r>
@@ -8240,7 +8232,7 @@
       <w:pPr>
         <w:pStyle w:val="Heading3"/>
       </w:pPr>
-      <w:bookmarkStart w:id="18" w:name="_Toc4017376"/>
+      <w:bookmarkStart w:id="18" w:name="_Toc4053261"/>
       <w:r>
         <w:t>Hyperparameters</w:t>
       </w:r>
@@ -8269,7 +8261,7 @@
       <w:pPr>
         <w:pStyle w:val="Heading2"/>
       </w:pPr>
-      <w:bookmarkStart w:id="19" w:name="_Toc4017377"/>
+      <w:bookmarkStart w:id="19" w:name="_Toc4053262"/>
       <w:commentRangeStart w:id="20"/>
       <w:r>
         <w:t>Model fitting</w:t>
@@ -8384,7 +8376,7 @@
           <w:szCs w:val="24"/>
           <w:lang w:val="en-US"/>
         </w:rPr>
-        <w:t>traditional Markov Chain Monte Carlo (MCMC) samplers</w:t>
+        <w:t xml:space="preserve">traditional Markov Chain Monte </w:t>
       </w:r>
       <w:r>
         <w:rPr>
@@ -8393,6 +8385,16 @@
           <w:szCs w:val="24"/>
           <w:lang w:val="en-US"/>
         </w:rPr>
+        <w:lastRenderedPageBreak/>
+        <w:t>Carlo (MCMC) samplers</w:t>
+      </w:r>
+      <w:r>
+        <w:rPr>
+          <w:rFonts w:ascii="Times New Roman" w:hAnsi="Times New Roman"/>
+          <w:sz w:val="24"/>
+          <w:szCs w:val="24"/>
+          <w:lang w:val="en-US"/>
+        </w:rPr>
         <w:t>,</w:t>
       </w:r>
       <w:r>
@@ -8429,17 +8431,7 @@
           <w:szCs w:val="24"/>
           <w:lang w:val="en-US"/>
         </w:rPr>
-        <w:t xml:space="preserve"> invoked in the program WinBUGS. There </w:t>
-      </w:r>
-      <w:r>
-        <w:rPr>
-          <w:rFonts w:ascii="Times New Roman" w:hAnsi="Times New Roman"/>
-          <w:sz w:val="24"/>
-          <w:szCs w:val="24"/>
-          <w:lang w:val="en-US"/>
-        </w:rPr>
-        <w:lastRenderedPageBreak/>
-        <w:t xml:space="preserve">such coders </w:t>
+        <w:t xml:space="preserve"> invoked in the program WinBUGS. There such coders </w:t>
       </w:r>
       <w:r>
         <w:rPr>
@@ -8779,7 +8771,7 @@
       <w:pPr>
         <w:pStyle w:val="Heading2"/>
       </w:pPr>
-      <w:bookmarkStart w:id="22" w:name="_Toc4017378"/>
+      <w:bookmarkStart w:id="22" w:name="_Toc4053263"/>
       <w:r>
         <w:t>Model fit performance</w:t>
       </w:r>
@@ -8997,7 +8989,7 @@
       <w:pPr>
         <w:pStyle w:val="Heading2"/>
       </w:pPr>
-      <w:bookmarkStart w:id="24" w:name="_Toc4017379"/>
+      <w:bookmarkStart w:id="24" w:name="_Toc4053264"/>
       <w:r>
         <w:t xml:space="preserve">Sensitivity </w:t>
       </w:r>
@@ -9959,7 +9951,7 @@
 
 <file path=word/comments.xml><?xml version="1.0" encoding="utf-8"?>
 <w:comments xmlns:wpc="http://schemas.microsoft.com/office/word/2010/wordprocessingCanvas" xmlns:cx="http://schemas.microsoft.com/office/drawing/2014/chartex" xmlns:cx1="http://schemas.microsoft.com/office/drawing/2015/9/8/chartex" xmlns:cx2="http://schemas.microsoft.com/office/drawing/2015/10/21/chartex" xmlns:cx3="http://schemas.microsoft.com/office/drawing/2016/5/9/chartex" xmlns:cx4="http://schemas.microsoft.com/office/drawing/2016/5/10/chartex" xmlns:cx5="http://schemas.microsoft.com/office/drawing/2016/5/11/chartex" xmlns:cx6="http://schemas.microsoft.com/office/drawing/2016/5/12/chartex" xmlns:cx7="http://schemas.microsoft.com/office/drawing/2016/5/13/chartex" xmlns:cx8="http://schemas.microsoft.com/office/drawing/2016/5/14/chartex" xmlns:mc="http://schemas.openxmlformats.org/markup-compatibility/2006" xmlns:aink="http://schemas.microsoft.com/office/drawing/2016/ink" xmlns:am3d="http://schemas.microsoft.com/office/drawing/2017/model3d" xmlns:o="urn:schemas-microsoft-com:office:office" xmlns:r="http://schemas.openxmlformats.org/officeDocument/2006/relationships" xmlns:m="http://schemas.openxmlformats.org/officeDocument/2006/math" xmlns:v="urn:schemas-microsoft-com:vml" xmlns:wp14="http://schemas.microsoft.com/office/word/2010/wordprocessingDrawing" xmlns:wp="http://schemas.openxmlformats.org/drawingml/2006/wordprocessingDrawing" xmlns:w10="urn:schemas-microsoft-com:office:word" xmlns:w="http://schemas.openxmlformats.org/wordprocessingml/2006/main" xmlns:w14="http://schemas.microsoft.com/office/word/2010/wordml" xmlns:w15="http://schemas.microsoft.com/office/word/2012/wordml" xmlns:w16cid="http://schemas.microsoft.com/office/word/2016/wordml/cid" xmlns:w16se="http://schemas.microsoft.com/office/word/2015/wordml/symex" xmlns:wpg="http://schemas.microsoft.com/office/word/2010/wordprocessingGroup" xmlns:wpi="http://schemas.microsoft.com/office/word/2010/wordprocessingInk" xmlns:wne="http://schemas.microsoft.com/office/word/2006/wordml" xmlns:wps="http://schemas.microsoft.com/office/word/2010/wordprocessingShape" mc:Ignorable="w14 w15 w16se w16cid wp14">
-  <w:comment w:id="5" w:author="Robbie Parks" w:date="2019-03-18T16:16:00Z" w:initials="RP">
+  <w:comment w:id="4" w:author="Robbie Parks" w:date="2019-03-18T16:16:00Z" w:initials="RP">
     <w:p>
       <w:pPr>
         <w:pStyle w:val="CommentText"/>
@@ -9975,7 +9967,7 @@
       </w:r>
     </w:p>
   </w:comment>
-  <w:comment w:id="7" w:author="Robbie Parks" w:date="2019-03-18T16:28:00Z" w:initials="RP">
+  <w:comment w:id="6" w:author="Robbie Parks" w:date="2019-03-18T16:28:00Z" w:initials="RP">
     <w:p>
       <w:pPr>
         <w:pStyle w:val="CommentText"/>
@@ -9991,7 +9983,7 @@
       </w:r>
     </w:p>
   </w:comment>
-  <w:comment w:id="8" w:author="Robbie Parks" w:date="2019-03-19T12:58:00Z" w:initials="RP">
+  <w:comment w:id="7" w:author="Robbie Parks" w:date="2019-03-19T12:58:00Z" w:initials="RP">
     <w:p>
       <w:pPr>
         <w:pStyle w:val="CommentText"/>
@@ -15143,7 +15135,7 @@
 </file>
 
 <file path=customXml/itemProps1.xml><?xml version="1.0" encoding="utf-8"?>
-<ds:datastoreItem xmlns:ds="http://schemas.openxmlformats.org/officeDocument/2006/customXml" ds:itemID="{7D500E95-6704-D646-BE30-00A5710EDE27}">
+<ds:datastoreItem xmlns:ds="http://schemas.openxmlformats.org/officeDocument/2006/customXml" ds:itemID="{C9446FE5-2961-F447-8E76-3F7C90040F45}">
   <ds:schemaRefs>
     <ds:schemaRef ds:uri="http://schemas.openxmlformats.org/officeDocument/2006/bibliography"/>
   </ds:schemaRefs>

</xml_diff>